<commit_message>
Changes to support doh
</commit_message>
<xml_diff>
--- a/Exploring the Espressif ESP8266 and ESP32 with Micropython.docx
+++ b/Exploring the Espressif ESP8266 and ESP32 with Micropython.docx
@@ -7,10 +7,7 @@
         <w:pStyle w:val="Title"/>
       </w:pPr>
       <w:r>
-        <w:t xml:space="preserve">Exploring </w:t>
-      </w:r>
-      <w:r>
-        <w:t xml:space="preserve">the </w:t>
+        <w:t xml:space="preserve">Exploring the </w:t>
       </w:r>
       <w:proofErr w:type="spellStart"/>
       <w:r>
@@ -212,15 +209,7 @@
       </w:r>
       <w:proofErr w:type="spellEnd"/>
       <w:r>
-        <w:t xml:space="preserve"> and so on. If you have a favourite Python IDE, like Mu, it may well already support SOC development – Mu does, for </w:t>
-      </w:r>
-      <w:proofErr w:type="spellStart"/>
-      <w:r>
-        <w:t>example.</w:t>
-      </w:r>
-      <w:proofErr w:type="spellEnd"/>
-      <w:r>
-        <w:t xml:space="preserve"> I am currently using </w:t>
+        <w:t xml:space="preserve"> and so on. If you have a favourite Python IDE, like Mu, it may well already support SOC development – Mu does, for example. I am currently using </w:t>
       </w:r>
       <w:hyperlink r:id="rId8" w:history="1">
         <w:proofErr w:type="spellStart"/>
@@ -466,10 +455,7 @@
         </w:numPr>
       </w:pPr>
       <w:r>
-        <w:t>easily accessible sockets or solder points</w:t>
-      </w:r>
-      <w:r>
-        <w:t xml:space="preserve"> exposing the various hardware ports/pins</w:t>
+        <w:t>easily accessible sockets or solder points exposing the various hardware ports/pins</w:t>
       </w:r>
     </w:p>
     <w:p>
@@ -493,13 +479,7 @@
           <w:rPr>
             <w:rStyle w:val="Hyperlink"/>
           </w:rPr>
-          <w:t>Am</w:t>
-        </w:r>
-        <w:r>
-          <w:rPr>
-            <w:rStyle w:val="Hyperlink"/>
-          </w:rPr>
-          <w:t>azon</w:t>
+          <w:t>Amazon</w:t>
         </w:r>
       </w:hyperlink>
       <w:r>
@@ -974,6 +954,19 @@
       </w:r>
     </w:p>
     <w:p>
+      <w:pPr>
+        <w:pStyle w:val="Heading3"/>
+      </w:pPr>
+      <w:proofErr w:type="spellStart"/>
+      <w:r>
+        <w:t>STAtion</w:t>
+      </w:r>
+      <w:proofErr w:type="spellEnd"/>
+      <w:r>
+        <w:t xml:space="preserve"> Connect</w:t>
+      </w:r>
+    </w:p>
+    <w:p>
       <w:r>
         <w:t xml:space="preserve">Connecting to </w:t>
       </w:r>
@@ -1269,13 +1262,7 @@
         <w:rPr>
           <w:rFonts w:ascii="Courier" w:hAnsi="Courier"/>
         </w:rPr>
-        <w:t xml:space="preserve"># </w:t>
-      </w:r>
-      <w:r>
-        <w:rPr>
-          <w:rFonts w:ascii="Courier" w:hAnsi="Courier"/>
-        </w:rPr>
-        <w:t>You’re connected!</w:t>
+        <w:t># You’re connected!</w:t>
       </w:r>
     </w:p>
     <w:p>
@@ -1367,27 +1354,290 @@
         <w:t xml:space="preserve"> functions when you connect.</w:t>
       </w:r>
     </w:p>
-    <w:p/>
-    <w:p>
+    <w:p>
+      <w:pPr>
+        <w:pStyle w:val="Heading3"/>
+      </w:pPr>
       <w:r>
         <w:lastRenderedPageBreak/>
-        <w:t xml:space="preserve">I’ve provided a simple class that does this, </w:t>
-      </w:r>
+        <w:t>Access Point (AP) Create</w:t>
+      </w:r>
+    </w:p>
+    <w:p>
+      <w:r>
+        <w:t>This is just as simple (</w:t>
+      </w:r>
+      <w:r>
+        <w:rPr>
+          <w:rFonts w:ascii="Courier" w:hAnsi="Courier"/>
+        </w:rPr>
+        <w:t>simpleAPMode.py</w:t>
+      </w:r>
+      <w:r>
+        <w:t xml:space="preserve">), in fact more so, because you don’t need a separate </w:t>
+      </w:r>
+      <w:proofErr w:type="spellStart"/>
+      <w:r>
+        <w:t>WiFi</w:t>
+      </w:r>
+      <w:proofErr w:type="spellEnd"/>
+      <w:r>
+        <w:t xml:space="preserve"> network, the ESP starts its own Access Point, which you can join with your laptop or phone.</w:t>
+      </w:r>
+    </w:p>
+    <w:p>
+      <w:pPr>
+        <w:spacing w:after="0" w:line="240" w:lineRule="auto"/>
+        <w:rPr>
+          <w:rFonts w:ascii="Courier" w:hAnsi="Courier"/>
+        </w:rPr>
+      </w:pPr>
+      <w:r>
+        <w:rPr>
+          <w:rFonts w:ascii="Courier" w:hAnsi="Courier"/>
+        </w:rPr>
+        <w:t># AP Mode example - try accessing the AP using the SSID!</w:t>
+      </w:r>
+    </w:p>
+    <w:p>
+      <w:pPr>
+        <w:spacing w:after="0" w:line="240" w:lineRule="auto"/>
+        <w:rPr>
+          <w:rFonts w:ascii="Courier" w:hAnsi="Courier"/>
+        </w:rPr>
+      </w:pPr>
+      <w:r>
+        <w:rPr>
+          <w:rFonts w:ascii="Courier" w:hAnsi="Courier"/>
+        </w:rPr>
+        <w:t>import network</w:t>
+      </w:r>
+    </w:p>
+    <w:p>
+      <w:pPr>
+        <w:spacing w:after="0" w:line="240" w:lineRule="auto"/>
+        <w:rPr>
+          <w:rFonts w:ascii="Courier" w:hAnsi="Courier"/>
+        </w:rPr>
+      </w:pPr>
+      <w:r>
+        <w:rPr>
+          <w:rFonts w:ascii="Courier" w:hAnsi="Courier"/>
+        </w:rPr>
+        <w:t xml:space="preserve">ap = </w:t>
+      </w:r>
+      <w:proofErr w:type="spellStart"/>
       <w:proofErr w:type="gramStart"/>
       <w:r>
-        <w:t>and also</w:t>
-      </w:r>
+        <w:rPr>
+          <w:rFonts w:ascii="Courier" w:hAnsi="Courier"/>
+        </w:rPr>
+        <w:t>network.WLAN</w:t>
+      </w:r>
+      <w:proofErr w:type="spellEnd"/>
       <w:proofErr w:type="gramEnd"/>
       <w:r>
-        <w:t xml:space="preserve"> sets the </w:t>
-      </w:r>
-      <w:proofErr w:type="spellStart"/>
-      <w:r>
-        <w:t>RealTime</w:t>
-      </w:r>
-      <w:proofErr w:type="spellEnd"/>
-      <w:r>
-        <w:t xml:space="preserve"> Clock (RTC) on an ESP32. </w:t>
+        <w:rPr>
+          <w:rFonts w:ascii="Courier" w:hAnsi="Courier"/>
+        </w:rPr>
+        <w:t>(</w:t>
+      </w:r>
+      <w:proofErr w:type="spellStart"/>
+      <w:r>
+        <w:rPr>
+          <w:rFonts w:ascii="Courier" w:hAnsi="Courier"/>
+        </w:rPr>
+        <w:t>network.AP_IF</w:t>
+      </w:r>
+      <w:proofErr w:type="spellEnd"/>
+      <w:r>
+        <w:rPr>
+          <w:rFonts w:ascii="Courier" w:hAnsi="Courier"/>
+        </w:rPr>
+        <w:t>)</w:t>
+      </w:r>
+    </w:p>
+    <w:p>
+      <w:pPr>
+        <w:spacing w:after="0" w:line="240" w:lineRule="auto"/>
+        <w:rPr>
+          <w:rFonts w:ascii="Courier" w:hAnsi="Courier"/>
+        </w:rPr>
+      </w:pPr>
+      <w:proofErr w:type="spellStart"/>
+      <w:proofErr w:type="gramStart"/>
+      <w:r>
+        <w:rPr>
+          <w:rFonts w:ascii="Courier" w:hAnsi="Courier"/>
+        </w:rPr>
+        <w:t>ap.active</w:t>
+      </w:r>
+      <w:proofErr w:type="spellEnd"/>
+      <w:proofErr w:type="gramEnd"/>
+      <w:r>
+        <w:rPr>
+          <w:rFonts w:ascii="Courier" w:hAnsi="Courier"/>
+        </w:rPr>
+        <w:t>(True)</w:t>
+      </w:r>
+    </w:p>
+    <w:p>
+      <w:pPr>
+        <w:spacing w:after="0" w:line="240" w:lineRule="auto"/>
+        <w:rPr>
+          <w:rFonts w:ascii="Courier" w:hAnsi="Courier"/>
+        </w:rPr>
+      </w:pPr>
+      <w:proofErr w:type="spellStart"/>
+      <w:r>
+        <w:rPr>
+          <w:rFonts w:ascii="Courier" w:hAnsi="Courier"/>
+        </w:rPr>
+        <w:t>ap_ip</w:t>
+      </w:r>
+      <w:proofErr w:type="spellEnd"/>
+      <w:r>
+        <w:rPr>
+          <w:rFonts w:ascii="Courier" w:hAnsi="Courier"/>
+        </w:rPr>
+        <w:t xml:space="preserve"> = </w:t>
+      </w:r>
+      <w:proofErr w:type="spellStart"/>
+      <w:proofErr w:type="gramStart"/>
+      <w:r>
+        <w:rPr>
+          <w:rFonts w:ascii="Courier" w:hAnsi="Courier"/>
+        </w:rPr>
+        <w:t>ap.ifconfig</w:t>
+      </w:r>
+      <w:proofErr w:type="spellEnd"/>
+      <w:proofErr w:type="gramEnd"/>
+      <w:r>
+        <w:rPr>
+          <w:rFonts w:ascii="Courier" w:hAnsi="Courier"/>
+        </w:rPr>
+        <w:t>()[0]</w:t>
+      </w:r>
+    </w:p>
+    <w:p>
+      <w:pPr>
+        <w:spacing w:after="0" w:line="240" w:lineRule="auto"/>
+        <w:rPr>
+          <w:rFonts w:ascii="Courier" w:hAnsi="Courier"/>
+        </w:rPr>
+      </w:pPr>
+      <w:proofErr w:type="spellStart"/>
+      <w:r>
+        <w:rPr>
+          <w:rFonts w:ascii="Courier" w:hAnsi="Courier"/>
+        </w:rPr>
+        <w:t>ap_ssid</w:t>
+      </w:r>
+      <w:proofErr w:type="spellEnd"/>
+      <w:r>
+        <w:rPr>
+          <w:rFonts w:ascii="Courier" w:hAnsi="Courier"/>
+        </w:rPr>
+        <w:t xml:space="preserve"> = </w:t>
+      </w:r>
+      <w:proofErr w:type="spellStart"/>
+      <w:r>
+        <w:rPr>
+          <w:rFonts w:ascii="Courier" w:hAnsi="Courier"/>
+        </w:rPr>
+        <w:t>ap.config</w:t>
+      </w:r>
+      <w:proofErr w:type="spellEnd"/>
+      <w:r>
+        <w:rPr>
+          <w:rFonts w:ascii="Courier" w:hAnsi="Courier"/>
+        </w:rPr>
+        <w:t>('</w:t>
+      </w:r>
+      <w:proofErr w:type="spellStart"/>
+      <w:r>
+        <w:rPr>
+          <w:rFonts w:ascii="Courier" w:hAnsi="Courier"/>
+        </w:rPr>
+        <w:t>ssid</w:t>
+      </w:r>
+      <w:proofErr w:type="spellEnd"/>
+      <w:r>
+        <w:rPr>
+          <w:rFonts w:ascii="Courier" w:hAnsi="Courier"/>
+        </w:rPr>
+        <w:t>')</w:t>
+      </w:r>
+    </w:p>
+    <w:p>
+      <w:pPr>
+        <w:spacing w:line="240" w:lineRule="auto"/>
+        <w:rPr>
+          <w:rFonts w:ascii="Courier" w:hAnsi="Courier"/>
+        </w:rPr>
+      </w:pPr>
+      <w:proofErr w:type="gramStart"/>
+      <w:r>
+        <w:rPr>
+          <w:rFonts w:ascii="Courier" w:hAnsi="Courier"/>
+        </w:rPr>
+        <w:t>print(</w:t>
+      </w:r>
+      <w:proofErr w:type="gramEnd"/>
+      <w:r>
+        <w:rPr>
+          <w:rFonts w:ascii="Courier" w:hAnsi="Courier"/>
+        </w:rPr>
+        <w:t xml:space="preserve">"SSID:", </w:t>
+      </w:r>
+      <w:proofErr w:type="spellStart"/>
+      <w:r>
+        <w:rPr>
+          <w:rFonts w:ascii="Courier" w:hAnsi="Courier"/>
+        </w:rPr>
+        <w:t>ap_ssid</w:t>
+      </w:r>
+      <w:proofErr w:type="spellEnd"/>
+      <w:r>
+        <w:rPr>
+          <w:rFonts w:ascii="Courier" w:hAnsi="Courier"/>
+        </w:rPr>
+        <w:t xml:space="preserve">, "IP:", </w:t>
+      </w:r>
+      <w:proofErr w:type="spellStart"/>
+      <w:r>
+        <w:rPr>
+          <w:rFonts w:ascii="Courier" w:hAnsi="Courier"/>
+        </w:rPr>
+        <w:t>ap_ip</w:t>
+      </w:r>
+      <w:proofErr w:type="spellEnd"/>
+      <w:r>
+        <w:rPr>
+          <w:rFonts w:ascii="Courier" w:hAnsi="Courier"/>
+        </w:rPr>
+        <w:t>)</w:t>
+      </w:r>
+    </w:p>
+    <w:p>
+      <w:pPr>
+        <w:pStyle w:val="Heading3"/>
+      </w:pPr>
+      <w:r>
+        <w:t>Both AP and STA?!</w:t>
+      </w:r>
+    </w:p>
+    <w:p>
+      <w:r>
+        <w:t xml:space="preserve">Yes, you can </w:t>
+      </w:r>
+      <w:proofErr w:type="gramStart"/>
+      <w:r>
+        <w:t>actually run</w:t>
+      </w:r>
+      <w:proofErr w:type="gramEnd"/>
+      <w:r>
+        <w:t xml:space="preserve"> both at the same time. It’s relatively easy to try the STA for the specified SSID/Password, and if those don’t work, start an AP to which the user connects and then uses a web page to reconfigure the network access credentials. But then you’d need a web server, right?</w:t>
       </w:r>
     </w:p>
     <w:p>
@@ -1395,12 +1645,1023 @@
         <w:pStyle w:val="Heading2"/>
       </w:pPr>
       <w:r>
+        <w:t>Loading Optional Modules</w:t>
+      </w:r>
+    </w:p>
+    <w:p>
+      <w:r>
+        <w:t xml:space="preserve">Since the ESPs have very little storage and RAM, MP has been compiled without a lot of the standard Python libs. However, these are available if you want to use them, and the </w:t>
+      </w:r>
+      <w:proofErr w:type="spellStart"/>
+      <w:r>
+        <w:rPr>
+          <w:rFonts w:ascii="Courier" w:hAnsi="Courier"/>
+        </w:rPr>
+        <w:t>mip</w:t>
+      </w:r>
+      <w:proofErr w:type="spellEnd"/>
+      <w:r>
+        <w:t xml:space="preserve"> tool allows them to be downloaded onto the ESP file system when you need them. It’s almost magic… Just set up a </w:t>
+      </w:r>
+      <w:proofErr w:type="spellStart"/>
+      <w:r>
+        <w:t>wifi</w:t>
+      </w:r>
+      <w:proofErr w:type="spellEnd"/>
+      <w:r>
+        <w:t xml:space="preserve"> connection, then invoke </w:t>
+      </w:r>
+      <w:proofErr w:type="spellStart"/>
+      <w:r>
+        <w:t>mip</w:t>
+      </w:r>
+      <w:proofErr w:type="spellEnd"/>
+      <w:r>
+        <w:t>…</w:t>
+      </w:r>
+    </w:p>
+    <w:p>
+      <w:pPr>
+        <w:spacing w:after="0" w:line="240" w:lineRule="auto"/>
+        <w:rPr>
+          <w:rFonts w:ascii="Courier" w:hAnsi="Courier"/>
+        </w:rPr>
+      </w:pPr>
+      <w:r>
+        <w:rPr>
+          <w:rFonts w:ascii="Courier" w:hAnsi="Courier"/>
+        </w:rPr>
+        <w:t xml:space="preserve">import network, </w:t>
+      </w:r>
+      <w:proofErr w:type="spellStart"/>
+      <w:r>
+        <w:rPr>
+          <w:rFonts w:ascii="Courier" w:hAnsi="Courier"/>
+        </w:rPr>
+        <w:t>mip</w:t>
+      </w:r>
+      <w:proofErr w:type="spellEnd"/>
+      <w:r>
+        <w:rPr>
+          <w:rFonts w:ascii="Courier" w:hAnsi="Courier"/>
+        </w:rPr>
+        <w:t xml:space="preserve">    </w:t>
+      </w:r>
+    </w:p>
+    <w:p>
+      <w:pPr>
+        <w:spacing w:after="0" w:line="240" w:lineRule="auto"/>
+        <w:rPr>
+          <w:rFonts w:ascii="Courier" w:hAnsi="Courier"/>
+        </w:rPr>
+      </w:pPr>
+      <w:r>
+        <w:rPr>
+          <w:rFonts w:ascii="Courier" w:hAnsi="Courier"/>
+        </w:rPr>
+        <w:t># Connection</w:t>
+      </w:r>
+    </w:p>
+    <w:p>
+      <w:pPr>
+        <w:spacing w:after="0" w:line="240" w:lineRule="auto"/>
+        <w:rPr>
+          <w:rFonts w:ascii="Courier" w:hAnsi="Courier"/>
+        </w:rPr>
+      </w:pPr>
+      <w:r>
+        <w:rPr>
+          <w:rFonts w:ascii="Courier" w:hAnsi="Courier"/>
+        </w:rPr>
+        <w:t xml:space="preserve">w = </w:t>
+      </w:r>
+      <w:proofErr w:type="spellStart"/>
+      <w:proofErr w:type="gramStart"/>
+      <w:r>
+        <w:rPr>
+          <w:rFonts w:ascii="Courier" w:hAnsi="Courier"/>
+        </w:rPr>
+        <w:t>network.WLAN</w:t>
+      </w:r>
+      <w:proofErr w:type="spellEnd"/>
+      <w:proofErr w:type="gramEnd"/>
+      <w:r>
+        <w:rPr>
+          <w:rFonts w:ascii="Courier" w:hAnsi="Courier"/>
+        </w:rPr>
+        <w:t>(</w:t>
+      </w:r>
+      <w:proofErr w:type="spellStart"/>
+      <w:r>
+        <w:rPr>
+          <w:rFonts w:ascii="Courier" w:hAnsi="Courier"/>
+        </w:rPr>
+        <w:t>network.STA_IF</w:t>
+      </w:r>
+      <w:proofErr w:type="spellEnd"/>
+      <w:r>
+        <w:rPr>
+          <w:rFonts w:ascii="Courier" w:hAnsi="Courier"/>
+        </w:rPr>
+        <w:t>)</w:t>
+      </w:r>
+    </w:p>
+    <w:p>
+      <w:pPr>
+        <w:spacing w:after="0" w:line="240" w:lineRule="auto"/>
+        <w:rPr>
+          <w:rFonts w:ascii="Courier" w:hAnsi="Courier"/>
+        </w:rPr>
+      </w:pPr>
+      <w:proofErr w:type="spellStart"/>
+      <w:proofErr w:type="gramStart"/>
+      <w:r>
+        <w:rPr>
+          <w:rFonts w:ascii="Courier" w:hAnsi="Courier"/>
+        </w:rPr>
+        <w:t>w.active</w:t>
+      </w:r>
+      <w:proofErr w:type="spellEnd"/>
+      <w:proofErr w:type="gramEnd"/>
+      <w:r>
+        <w:rPr>
+          <w:rFonts w:ascii="Courier" w:hAnsi="Courier"/>
+        </w:rPr>
+        <w:t>(True)</w:t>
+      </w:r>
+    </w:p>
+    <w:p>
+      <w:pPr>
+        <w:spacing w:after="0" w:line="240" w:lineRule="auto"/>
+        <w:rPr>
+          <w:rFonts w:ascii="Courier" w:hAnsi="Courier"/>
+        </w:rPr>
+      </w:pPr>
+      <w:proofErr w:type="spellStart"/>
+      <w:proofErr w:type="gramStart"/>
+      <w:r>
+        <w:rPr>
+          <w:rFonts w:ascii="Courier" w:hAnsi="Courier"/>
+        </w:rPr>
+        <w:t>w.connect</w:t>
+      </w:r>
+      <w:proofErr w:type="spellEnd"/>
+      <w:proofErr w:type="gramEnd"/>
+      <w:r>
+        <w:rPr>
+          <w:rFonts w:ascii="Courier" w:hAnsi="Courier"/>
+        </w:rPr>
+        <w:t>(</w:t>
+      </w:r>
+      <w:r>
+        <w:rPr>
+          <w:rFonts w:ascii="Courier" w:hAnsi="Courier"/>
+        </w:rPr>
+        <w:t>“</w:t>
+      </w:r>
+      <w:proofErr w:type="spellStart"/>
+      <w:r>
+        <w:rPr>
+          <w:rFonts w:ascii="Courier" w:hAnsi="Courier"/>
+        </w:rPr>
+        <w:t>ssid</w:t>
+      </w:r>
+      <w:proofErr w:type="spellEnd"/>
+      <w:r>
+        <w:rPr>
+          <w:rFonts w:ascii="Courier" w:hAnsi="Courier"/>
+        </w:rPr>
+        <w:t>”</w:t>
+      </w:r>
+      <w:r>
+        <w:rPr>
+          <w:rFonts w:ascii="Courier" w:hAnsi="Courier"/>
+        </w:rPr>
+        <w:t xml:space="preserve">, </w:t>
+      </w:r>
+      <w:r>
+        <w:rPr>
+          <w:rFonts w:ascii="Courier" w:hAnsi="Courier"/>
+        </w:rPr>
+        <w:t>“</w:t>
+      </w:r>
+      <w:r>
+        <w:rPr>
+          <w:rFonts w:ascii="Courier" w:hAnsi="Courier"/>
+        </w:rPr>
+        <w:t>password</w:t>
+      </w:r>
+      <w:r>
+        <w:rPr>
+          <w:rFonts w:ascii="Courier" w:hAnsi="Courier"/>
+        </w:rPr>
+        <w:t>”</w:t>
+      </w:r>
+      <w:r>
+        <w:rPr>
+          <w:rFonts w:ascii="Courier" w:hAnsi="Courier"/>
+        </w:rPr>
+        <w:t>)</w:t>
+      </w:r>
+    </w:p>
+    <w:p>
+      <w:pPr>
+        <w:spacing w:after="0" w:line="240" w:lineRule="auto"/>
+        <w:rPr>
+          <w:rFonts w:ascii="Courier" w:hAnsi="Courier"/>
+        </w:rPr>
+      </w:pPr>
+      <w:r>
+        <w:rPr>
+          <w:rFonts w:ascii="Courier" w:hAnsi="Courier"/>
+        </w:rPr>
+        <w:t>while not (</w:t>
+      </w:r>
+      <w:proofErr w:type="spellStart"/>
+      <w:proofErr w:type="gramStart"/>
+      <w:r>
+        <w:rPr>
+          <w:rFonts w:ascii="Courier" w:hAnsi="Courier"/>
+        </w:rPr>
+        <w:t>w.isconnected</w:t>
+      </w:r>
+      <w:proofErr w:type="spellEnd"/>
+      <w:proofErr w:type="gramEnd"/>
+      <w:r>
+        <w:rPr>
+          <w:rFonts w:ascii="Courier" w:hAnsi="Courier"/>
+        </w:rPr>
+        <w:t>()):</w:t>
+      </w:r>
+    </w:p>
+    <w:p>
+      <w:pPr>
+        <w:spacing w:after="0" w:line="240" w:lineRule="auto"/>
+        <w:rPr>
+          <w:rFonts w:ascii="Courier" w:hAnsi="Courier"/>
+        </w:rPr>
+      </w:pPr>
+      <w:r>
+        <w:rPr>
+          <w:rFonts w:ascii="Courier" w:hAnsi="Courier"/>
+        </w:rPr>
+        <w:t xml:space="preserve">    pass</w:t>
+      </w:r>
+    </w:p>
+    <w:p>
+      <w:pPr>
+        <w:spacing w:after="0" w:line="240" w:lineRule="auto"/>
+        <w:rPr>
+          <w:rFonts w:ascii="Courier" w:hAnsi="Courier"/>
+        </w:rPr>
+      </w:pPr>
+      <w:proofErr w:type="spellStart"/>
+      <w:r>
+        <w:rPr>
+          <w:rFonts w:ascii="Courier" w:hAnsi="Courier"/>
+        </w:rPr>
+        <w:t>ipaddr</w:t>
+      </w:r>
+      <w:proofErr w:type="spellEnd"/>
+      <w:r>
+        <w:rPr>
+          <w:rFonts w:ascii="Courier" w:hAnsi="Courier"/>
+        </w:rPr>
+        <w:t xml:space="preserve"> = </w:t>
+      </w:r>
+      <w:proofErr w:type="spellStart"/>
+      <w:proofErr w:type="gramStart"/>
+      <w:r>
+        <w:rPr>
+          <w:rFonts w:ascii="Courier" w:hAnsi="Courier"/>
+        </w:rPr>
+        <w:t>w.ifconfig</w:t>
+      </w:r>
+      <w:proofErr w:type="spellEnd"/>
+      <w:proofErr w:type="gramEnd"/>
+      <w:r>
+        <w:rPr>
+          <w:rFonts w:ascii="Courier" w:hAnsi="Courier"/>
+        </w:rPr>
+        <w:t>()[0]</w:t>
+      </w:r>
+    </w:p>
+    <w:p>
+      <w:pPr>
+        <w:spacing w:after="0" w:line="240" w:lineRule="auto"/>
+        <w:rPr>
+          <w:rFonts w:ascii="Courier" w:hAnsi="Courier"/>
+        </w:rPr>
+      </w:pPr>
+      <w:proofErr w:type="gramStart"/>
+      <w:r>
+        <w:rPr>
+          <w:rFonts w:ascii="Courier" w:hAnsi="Courier"/>
+        </w:rPr>
+        <w:t>print(</w:t>
+      </w:r>
+      <w:proofErr w:type="gramEnd"/>
+      <w:r>
+        <w:rPr>
+          <w:rFonts w:ascii="Courier" w:hAnsi="Courier"/>
+        </w:rPr>
+        <w:t xml:space="preserve">'Connected! IP: ' + </w:t>
+      </w:r>
+      <w:proofErr w:type="spellStart"/>
+      <w:proofErr w:type="gramStart"/>
+      <w:r>
+        <w:rPr>
+          <w:rFonts w:ascii="Courier" w:hAnsi="Courier"/>
+        </w:rPr>
+        <w:t>ipaddr</w:t>
+      </w:r>
+      <w:proofErr w:type="spellEnd"/>
+      <w:r>
+        <w:rPr>
+          <w:rFonts w:ascii="Courier" w:hAnsi="Courier"/>
+        </w:rPr>
+        <w:t xml:space="preserve">)   </w:t>
+      </w:r>
+      <w:proofErr w:type="gramEnd"/>
+      <w:r>
+        <w:rPr>
+          <w:rFonts w:ascii="Courier" w:hAnsi="Courier"/>
+        </w:rPr>
+        <w:t># Need this to connect!!</w:t>
+      </w:r>
+    </w:p>
+    <w:p>
+      <w:pPr>
+        <w:spacing w:after="0" w:line="240" w:lineRule="auto"/>
+        <w:rPr>
+          <w:rFonts w:ascii="Courier" w:hAnsi="Courier"/>
+        </w:rPr>
+      </w:pPr>
+    </w:p>
+    <w:p>
+      <w:pPr>
+        <w:spacing w:after="0" w:line="240" w:lineRule="auto"/>
+        <w:rPr>
+          <w:rFonts w:ascii="Courier" w:hAnsi="Courier"/>
+        </w:rPr>
+      </w:pPr>
+      <w:proofErr w:type="spellStart"/>
+      <w:proofErr w:type="gramStart"/>
+      <w:r>
+        <w:rPr>
+          <w:rFonts w:ascii="Courier" w:hAnsi="Courier"/>
+        </w:rPr>
+        <w:t>mip.install</w:t>
+      </w:r>
+      <w:proofErr w:type="spellEnd"/>
+      <w:proofErr w:type="gramEnd"/>
+      <w:r>
+        <w:rPr>
+          <w:rFonts w:ascii="Courier" w:hAnsi="Courier"/>
+        </w:rPr>
+        <w:t>('logging')</w:t>
+      </w:r>
+    </w:p>
+    <w:p>
+      <w:pPr>
+        <w:spacing w:after="0" w:line="240" w:lineRule="auto"/>
+        <w:rPr>
+          <w:rFonts w:ascii="Courier" w:hAnsi="Courier"/>
+        </w:rPr>
+      </w:pPr>
+      <w:proofErr w:type="spellStart"/>
+      <w:proofErr w:type="gramStart"/>
+      <w:r>
+        <w:rPr>
+          <w:rFonts w:ascii="Courier" w:hAnsi="Courier"/>
+        </w:rPr>
+        <w:t>mip.install</w:t>
+      </w:r>
+      <w:proofErr w:type="spellEnd"/>
+      <w:proofErr w:type="gramEnd"/>
+      <w:r>
+        <w:rPr>
+          <w:rFonts w:ascii="Courier" w:hAnsi="Courier"/>
+        </w:rPr>
+        <w:t>('time')</w:t>
+      </w:r>
+    </w:p>
+    <w:p>
+      <w:pPr>
+        <w:rPr>
+          <w:rFonts w:ascii="Courier" w:hAnsi="Courier"/>
+        </w:rPr>
+      </w:pPr>
+      <w:proofErr w:type="spellStart"/>
+      <w:proofErr w:type="gramStart"/>
+      <w:r>
+        <w:rPr>
+          <w:rFonts w:ascii="Courier" w:hAnsi="Courier"/>
+        </w:rPr>
+        <w:t>mip.install</w:t>
+      </w:r>
+      <w:proofErr w:type="spellEnd"/>
+      <w:proofErr w:type="gramEnd"/>
+      <w:r>
+        <w:rPr>
+          <w:rFonts w:ascii="Courier" w:hAnsi="Courier"/>
+        </w:rPr>
+        <w:t>('</w:t>
+      </w:r>
+      <w:proofErr w:type="spellStart"/>
+      <w:r>
+        <w:rPr>
+          <w:rFonts w:ascii="Courier" w:hAnsi="Courier"/>
+        </w:rPr>
+        <w:t>aioble</w:t>
+      </w:r>
+      <w:proofErr w:type="spellEnd"/>
+      <w:r>
+        <w:rPr>
+          <w:rFonts w:ascii="Courier" w:hAnsi="Courier"/>
+        </w:rPr>
+        <w:t>')</w:t>
+      </w:r>
+    </w:p>
+    <w:p>
+      <w:r>
+        <w:t xml:space="preserve">It’s as simple as that. You can then see a lib/ directory on the ESP filesystem in </w:t>
+      </w:r>
+      <w:proofErr w:type="spellStart"/>
+      <w:proofErr w:type="gramStart"/>
+      <w:r>
+        <w:t>Thonny</w:t>
+      </w:r>
+      <w:proofErr w:type="spellEnd"/>
+      <w:r>
+        <w:t>, and</w:t>
+      </w:r>
+      <w:proofErr w:type="gramEnd"/>
+      <w:r>
+        <w:t xml:space="preserve"> import the libs you loaded for use.</w:t>
+      </w:r>
+    </w:p>
+    <w:p>
+      <w:pPr>
+        <w:pStyle w:val="Heading2"/>
+      </w:pPr>
+      <w:r>
         <w:t>Logging</w:t>
       </w:r>
     </w:p>
     <w:p>
       <w:r>
         <w:t xml:space="preserve">I don’t know about you, but I like programmes to tell me what’s happening, at an appropriate level for the current stage of development – super verbose when you start, dire errors or warnings only when you’re in production. </w:t>
+      </w:r>
+      <w:proofErr w:type="spellStart"/>
+      <w:r>
+        <w:t>CPython</w:t>
+      </w:r>
+      <w:proofErr w:type="spellEnd"/>
+      <w:r>
+        <w:t xml:space="preserve"> does this with the </w:t>
+      </w:r>
+      <w:r>
+        <w:rPr>
+          <w:rFonts w:ascii="Courier" w:hAnsi="Courier"/>
+        </w:rPr>
+        <w:lastRenderedPageBreak/>
+        <w:t>logging</w:t>
+      </w:r>
+      <w:r>
+        <w:t xml:space="preserve"> module, which allows for runtime configuration of the level of logging, even by module if you want. Logging can go to files, the console (screen), or anywhere you want to write a simple connector for.</w:t>
+      </w:r>
+    </w:p>
+    <w:p>
+      <w:proofErr w:type="spellStart"/>
+      <w:r>
+        <w:t>MicroPython</w:t>
+      </w:r>
+      <w:proofErr w:type="spellEnd"/>
+      <w:r>
+        <w:t xml:space="preserve"> can do this to, in a restricted fashion. </w:t>
+      </w:r>
+      <w:r>
+        <w:t xml:space="preserve">Try </w:t>
+      </w:r>
+      <w:r>
+        <w:rPr>
+          <w:rFonts w:ascii="Courier" w:hAnsi="Courier"/>
+        </w:rPr>
+        <w:t>basicLogging.py</w:t>
+      </w:r>
+      <w:r>
+        <w:t xml:space="preserve">, which demonstrates sending the same set of DEBUG, INFO and ERROR messages with different configured logging levels. There is no timestamp on the format used for these, which is not very handy… and can be adjusted by varying the </w:t>
+      </w:r>
+      <w:proofErr w:type="spellStart"/>
+      <w:proofErr w:type="gramStart"/>
+      <w:r>
+        <w:rPr>
+          <w:rFonts w:ascii="Courier" w:hAnsi="Courier"/>
+        </w:rPr>
+        <w:t>logging.basicConfig</w:t>
+      </w:r>
+      <w:proofErr w:type="spellEnd"/>
+      <w:proofErr w:type="gramEnd"/>
+      <w:r>
+        <w:rPr>
+          <w:rFonts w:ascii="Courier" w:hAnsi="Courier"/>
+        </w:rPr>
+        <w:t>(format=”…”)</w:t>
+      </w:r>
+      <w:r>
+        <w:t xml:space="preserve"> command.</w:t>
+      </w:r>
+    </w:p>
+    <w:p>
+      <w:r>
+        <w:t xml:space="preserve">However, MP logging is broken on the ESP family, because their version of </w:t>
+      </w:r>
+      <w:proofErr w:type="spellStart"/>
+      <w:proofErr w:type="gramStart"/>
+      <w:r>
+        <w:rPr>
+          <w:rFonts w:ascii="Courier" w:hAnsi="Courier"/>
+        </w:rPr>
+        <w:t>time.time</w:t>
+      </w:r>
+      <w:proofErr w:type="spellEnd"/>
+      <w:proofErr w:type="gramEnd"/>
+      <w:r>
+        <w:rPr>
+          <w:rFonts w:ascii="Courier" w:hAnsi="Courier"/>
+        </w:rPr>
+        <w:t>()</w:t>
+      </w:r>
+      <w:r>
+        <w:t xml:space="preserve"> returns a huge integer for current time in seconds, rather than a decimal float with </w:t>
+      </w:r>
+      <w:proofErr w:type="spellStart"/>
+      <w:r>
+        <w:t>seconds.fractional</w:t>
+      </w:r>
+      <w:proofErr w:type="spellEnd"/>
+      <w:r>
+        <w:t xml:space="preserve"> seconds. I wrote a replacement </w:t>
+      </w:r>
+      <w:proofErr w:type="spellStart"/>
+      <w:r>
+        <w:rPr>
+          <w:rFonts w:ascii="Courier" w:hAnsi="Courier"/>
+        </w:rPr>
+        <w:t>LogRecord</w:t>
+      </w:r>
+      <w:proofErr w:type="spellEnd"/>
+      <w:r>
+        <w:t xml:space="preserve"> class that subclasses the original </w:t>
+      </w:r>
+      <w:proofErr w:type="spellStart"/>
+      <w:r>
+        <w:rPr>
+          <w:rFonts w:ascii="Courier" w:hAnsi="Courier"/>
+        </w:rPr>
+        <w:t>LogRecord</w:t>
+      </w:r>
+      <w:proofErr w:type="spellEnd"/>
+      <w:r>
+        <w:t xml:space="preserve">, which when inserted into the </w:t>
+      </w:r>
+      <w:r>
+        <w:rPr>
+          <w:rFonts w:ascii="Courier" w:hAnsi="Courier"/>
+        </w:rPr>
+        <w:t>logger</w:t>
+      </w:r>
+      <w:r>
+        <w:t xml:space="preserve"> object, properly records the values. You also </w:t>
+      </w:r>
+      <w:proofErr w:type="gramStart"/>
+      <w:r>
+        <w:t>have to</w:t>
+      </w:r>
+      <w:proofErr w:type="gramEnd"/>
+      <w:r>
+        <w:t xml:space="preserve"> import the </w:t>
+      </w:r>
+      <w:proofErr w:type="spellStart"/>
+      <w:r>
+        <w:rPr>
+          <w:rFonts w:ascii="Courier" w:hAnsi="Courier"/>
+        </w:rPr>
+        <w:t>micropython</w:t>
+      </w:r>
+      <w:proofErr w:type="spellEnd"/>
+      <w:r>
+        <w:rPr>
+          <w:rFonts w:ascii="Courier" w:hAnsi="Courier"/>
+        </w:rPr>
+        <w:t>-lib</w:t>
+      </w:r>
+      <w:r>
+        <w:t xml:space="preserve"> version of </w:t>
+      </w:r>
+      <w:r>
+        <w:rPr>
+          <w:rFonts w:ascii="Courier" w:hAnsi="Courier"/>
+        </w:rPr>
+        <w:t>time.py</w:t>
+      </w:r>
+      <w:r>
+        <w:t xml:space="preserve"> (see above). See </w:t>
+      </w:r>
+      <w:r>
+        <w:rPr>
+          <w:rFonts w:ascii="Courier" w:hAnsi="Courier"/>
+        </w:rPr>
+        <w:t>betterLogging.py</w:t>
+      </w:r>
+      <w:r>
+        <w:t xml:space="preserve"> for an example.</w:t>
+      </w:r>
+      <w:r>
+        <w:t xml:space="preserve"> You’ll see that it’s showing GMT/UTC, not </w:t>
+      </w:r>
+      <w:r>
+        <w:t>BST – see below for more on network time</w:t>
+      </w:r>
+    </w:p>
+    <w:p>
+      <w:pPr>
+        <w:pStyle w:val="Heading2"/>
+      </w:pPr>
+      <w:r>
+        <w:t>Network Time</w:t>
+      </w:r>
+    </w:p>
+    <w:p>
+      <w:r>
+        <w:t xml:space="preserve">The ESPs have a not very good Real Time Clock (RTC), but you can at least set it to current GMT if you have a network connection, using the </w:t>
+      </w:r>
+      <w:proofErr w:type="spellStart"/>
+      <w:r>
+        <w:rPr>
+          <w:rFonts w:ascii="Courier" w:hAnsi="Courier"/>
+        </w:rPr>
+        <w:t>ntptime</w:t>
+      </w:r>
+      <w:proofErr w:type="spellEnd"/>
+      <w:r>
+        <w:t xml:space="preserve"> module.</w:t>
+      </w:r>
+    </w:p>
+    <w:p>
+      <w:pPr>
+        <w:spacing w:after="0" w:line="240" w:lineRule="auto"/>
+        <w:rPr>
+          <w:rFonts w:ascii="Courier" w:hAnsi="Courier"/>
+        </w:rPr>
+      </w:pPr>
+      <w:r>
+        <w:rPr>
+          <w:rFonts w:ascii="Courier" w:hAnsi="Courier"/>
+        </w:rPr>
+        <w:t>i</w:t>
+      </w:r>
+      <w:r>
+        <w:rPr>
+          <w:rFonts w:ascii="Courier" w:hAnsi="Courier"/>
+        </w:rPr>
+        <w:t xml:space="preserve">mport </w:t>
+      </w:r>
+      <w:proofErr w:type="spellStart"/>
+      <w:r>
+        <w:rPr>
+          <w:rFonts w:ascii="Courier" w:hAnsi="Courier"/>
+        </w:rPr>
+        <w:t>ntptime</w:t>
+      </w:r>
+      <w:proofErr w:type="spellEnd"/>
+    </w:p>
+    <w:p>
+      <w:pPr>
+        <w:spacing w:line="240" w:lineRule="auto"/>
+        <w:rPr>
+          <w:rFonts w:ascii="Courier" w:hAnsi="Courier"/>
+        </w:rPr>
+      </w:pPr>
+      <w:proofErr w:type="spellStart"/>
+      <w:proofErr w:type="gramStart"/>
+      <w:r>
+        <w:rPr>
+          <w:rFonts w:ascii="Courier" w:hAnsi="Courier"/>
+        </w:rPr>
+        <w:t>ntptime.settime</w:t>
+      </w:r>
+      <w:proofErr w:type="spellEnd"/>
+      <w:proofErr w:type="gramEnd"/>
+      <w:r>
+        <w:rPr>
+          <w:rFonts w:ascii="Courier" w:hAnsi="Courier"/>
+        </w:rPr>
+        <w:t>()</w:t>
+      </w:r>
+    </w:p>
+    <w:p>
+      <w:r>
+        <w:t xml:space="preserve">Then the </w:t>
+      </w:r>
+      <w:proofErr w:type="spellStart"/>
+      <w:proofErr w:type="gramStart"/>
+      <w:r>
+        <w:rPr>
+          <w:rFonts w:ascii="Courier" w:hAnsi="Courier"/>
+        </w:rPr>
+        <w:t>time.time</w:t>
+      </w:r>
+      <w:proofErr w:type="spellEnd"/>
+      <w:proofErr w:type="gramEnd"/>
+      <w:r>
+        <w:rPr>
+          <w:rFonts w:ascii="Courier" w:hAnsi="Courier"/>
+        </w:rPr>
+        <w:t>()</w:t>
+      </w:r>
+      <w:r>
+        <w:t xml:space="preserve">, </w:t>
+      </w:r>
+      <w:proofErr w:type="spellStart"/>
+      <w:r>
+        <w:rPr>
+          <w:rFonts w:ascii="Courier" w:hAnsi="Courier"/>
+        </w:rPr>
+        <w:t>time.gmtime</w:t>
+      </w:r>
+      <w:proofErr w:type="spellEnd"/>
+      <w:r>
+        <w:rPr>
+          <w:rFonts w:ascii="Courier" w:hAnsi="Courier"/>
+        </w:rPr>
+        <w:t>()</w:t>
+      </w:r>
+      <w:r>
+        <w:t xml:space="preserve"> and </w:t>
+      </w:r>
+      <w:proofErr w:type="spellStart"/>
+      <w:r>
+        <w:rPr>
+          <w:rFonts w:ascii="Courier" w:hAnsi="Courier"/>
+        </w:rPr>
+        <w:t>ntptime.settime</w:t>
+      </w:r>
+      <w:proofErr w:type="spellEnd"/>
+      <w:r>
+        <w:rPr>
+          <w:rFonts w:ascii="Courier" w:hAnsi="Courier"/>
+        </w:rPr>
+        <w:t>()</w:t>
+      </w:r>
+      <w:r>
+        <w:t xml:space="preserve"> functions provide (kind of) </w:t>
+      </w:r>
+      <w:proofErr w:type="spellStart"/>
+      <w:r>
+        <w:t>realtime</w:t>
+      </w:r>
+      <w:proofErr w:type="spellEnd"/>
+      <w:r>
+        <w:t xml:space="preserve"> time, although since MP doesn’t support </w:t>
+      </w:r>
+      <w:proofErr w:type="spellStart"/>
+      <w:r>
+        <w:t>timezones</w:t>
+      </w:r>
+      <w:proofErr w:type="spellEnd"/>
+      <w:r>
+        <w:t>, you’ll have to sort that for yourself! Real programmers use UTC anyway, to prevent clock switches messing up time order…</w:t>
+      </w:r>
+    </w:p>
+    <w:p>
+      <w:pPr>
+        <w:pStyle w:val="Heading2"/>
+      </w:pPr>
+      <w:r>
+        <w:t>Checking the Python Implementation and Platform</w:t>
+      </w:r>
+    </w:p>
+    <w:p>
+      <w:r>
+        <w:t xml:space="preserve">You can write multi-platform code that runs on </w:t>
+      </w:r>
+      <w:r>
+        <w:t>anything, provided you</w:t>
+      </w:r>
+    </w:p>
+    <w:p>
+      <w:pPr>
+        <w:pStyle w:val="ListParagraph"/>
+        <w:numPr>
+          <w:ilvl w:val="0"/>
+          <w:numId w:val="5"/>
+        </w:numPr>
+      </w:pPr>
+      <w:r>
+        <w:t>Stick to the common subset of libs</w:t>
+      </w:r>
+    </w:p>
+    <w:p>
+      <w:pPr>
+        <w:pStyle w:val="ListParagraph"/>
+        <w:numPr>
+          <w:ilvl w:val="0"/>
+          <w:numId w:val="5"/>
+        </w:numPr>
+      </w:pPr>
+      <w:r>
+        <w:t>Check where you’re running and take appropriate action!</w:t>
+      </w:r>
+    </w:p>
+    <w:p>
+      <w:r>
+        <w:t xml:space="preserve">See checkPyImplementation.py – it uses </w:t>
+      </w:r>
+      <w:proofErr w:type="spellStart"/>
+      <w:proofErr w:type="gramStart"/>
+      <w:r>
+        <w:rPr>
+          <w:rFonts w:ascii="Courier" w:hAnsi="Courier"/>
+        </w:rPr>
+        <w:t>os.uname</w:t>
+      </w:r>
+      <w:proofErr w:type="spellEnd"/>
+      <w:proofErr w:type="gramEnd"/>
+      <w:r>
+        <w:t xml:space="preserve"> and </w:t>
+      </w:r>
+      <w:r>
+        <w:rPr>
+          <w:rFonts w:ascii="Courier" w:hAnsi="Courier"/>
+        </w:rPr>
+        <w:t>sys.implementation.name</w:t>
+      </w:r>
+      <w:r>
+        <w:t xml:space="preserve"> to check the hardware and Python type.</w:t>
+      </w:r>
+    </w:p>
+    <w:p>
+      <w:pPr>
+        <w:pStyle w:val="Heading2"/>
+      </w:pPr>
+      <w:r>
+        <w:t>LCD Fun</w:t>
+      </w:r>
+    </w:p>
+    <w:p>
+      <w:r>
+        <w:t xml:space="preserve">Displays are cool, and the easiest is the classic 16x2 backlit LCD, preferably with an I2C backpack to simplify connection and use the least GPIO pins. There are lots of implementations, the demo just shows the possibilities. Check </w:t>
+      </w:r>
+      <w:r>
+        <w:rPr>
+          <w:rFonts w:ascii="Courier" w:hAnsi="Courier"/>
+        </w:rPr>
+        <w:t>LCD.py</w:t>
+      </w:r>
+      <w:r>
+        <w:t xml:space="preserve"> for a demo.</w:t>
+      </w:r>
+    </w:p>
+    <w:p>
+      <w:pPr>
+        <w:pStyle w:val="Heading2"/>
+      </w:pPr>
+      <w:proofErr w:type="spellStart"/>
+      <w:r>
+        <w:lastRenderedPageBreak/>
+        <w:t>Asyncio</w:t>
+      </w:r>
+      <w:proofErr w:type="spellEnd"/>
+      <w:r>
+        <w:t xml:space="preserve"> – how to make lots of things happen “all at the same time”</w:t>
+      </w:r>
+    </w:p>
+    <w:p>
+      <w:r>
+        <w:t xml:space="preserve">The jewel in the crown of MP is the </w:t>
+      </w:r>
+      <w:proofErr w:type="spellStart"/>
+      <w:r>
+        <w:rPr>
+          <w:rFonts w:ascii="Courier" w:hAnsi="Courier"/>
+        </w:rPr>
+        <w:t>asyncio</w:t>
+      </w:r>
+      <w:proofErr w:type="spellEnd"/>
+      <w:r>
+        <w:t xml:space="preserve"> lib. This allows one to write simple code that runs multiple tasks, each of which does something or starts something, then waits for a bit and comes back to do it again or check on the something’s completion. </w:t>
+      </w:r>
+    </w:p>
+    <w:p>
+      <w:r>
+        <w:t xml:space="preserve">For example, if you have a temperature sensor and an LCD, you might want to </w:t>
+      </w:r>
+    </w:p>
+    <w:p>
+      <w:pPr>
+        <w:pStyle w:val="ListParagraph"/>
+        <w:numPr>
+          <w:ilvl w:val="0"/>
+          <w:numId w:val="6"/>
+        </w:numPr>
+      </w:pPr>
+      <w:r>
+        <w:t>sample the temperature every 10 seconds, because more frequently doesn’t make sense</w:t>
+      </w:r>
+    </w:p>
+    <w:p>
+      <w:pPr>
+        <w:pStyle w:val="ListParagraph"/>
+        <w:numPr>
+          <w:ilvl w:val="0"/>
+          <w:numId w:val="6"/>
+        </w:numPr>
+      </w:pPr>
+      <w:r>
+        <w:t>update the LCD with the time every second, or blink the colon in the time or something to show things are working</w:t>
+      </w:r>
+    </w:p>
+    <w:p>
+      <w:r>
+        <w:t xml:space="preserve">Now, you could write some very complicated loop that kept track of what it did last, constantly checked the </w:t>
+      </w:r>
+      <w:r>
+        <w:t xml:space="preserve">current time since it last did one or other thing etc. </w:t>
+      </w:r>
+      <w:proofErr w:type="gramStart"/>
+      <w:r>
+        <w:t>etc., and</w:t>
+      </w:r>
+      <w:proofErr w:type="gramEnd"/>
+      <w:r>
+        <w:t xml:space="preserve"> spend a long time testing it. And it would be hard to change to implement a different set of requirements unless you put a lot of work into it. Believe me, I have done this!</w:t>
+      </w:r>
+    </w:p>
+    <w:p>
+      <w:r>
+        <w:t xml:space="preserve">Or you could use the </w:t>
+      </w:r>
+      <w:proofErr w:type="spellStart"/>
+      <w:r>
+        <w:rPr>
+          <w:rFonts w:ascii="Courier" w:hAnsi="Courier"/>
+        </w:rPr>
+        <w:t>asyncio</w:t>
+      </w:r>
+      <w:proofErr w:type="spellEnd"/>
+      <w:r>
+        <w:t xml:space="preserve"> module. This allows you to define a set of tasks, which are basically Python functions, that are passed control of the CPU by the central </w:t>
+      </w:r>
+      <w:proofErr w:type="spellStart"/>
+      <w:r>
+        <w:rPr>
+          <w:rFonts w:ascii="Courier" w:hAnsi="Courier"/>
+        </w:rPr>
+        <w:t>asyncio</w:t>
+      </w:r>
+      <w:proofErr w:type="spellEnd"/>
+      <w:r>
+        <w:t xml:space="preserve"> module, as and when they have asked to be. What they do how long they wait, and what they wait for is entirely up to them/you, but you don’t have to put the underlying management together at all. Look at </w:t>
+      </w:r>
+      <w:r>
+        <w:rPr>
+          <w:rFonts w:ascii="Courier" w:hAnsi="Courier"/>
+        </w:rPr>
+        <w:t>asyncioDemo.py</w:t>
+      </w:r>
+      <w:r>
+        <w:t xml:space="preserve"> for a simple </w:t>
+      </w:r>
+      <w:proofErr w:type="spellStart"/>
+      <w:r>
+        <w:t>CPython</w:t>
+      </w:r>
+      <w:proofErr w:type="spellEnd"/>
+      <w:r>
+        <w:t xml:space="preserve"> and MP demo.</w:t>
+      </w:r>
+    </w:p>
+    <w:p>
+      <w:pPr>
+        <w:pStyle w:val="Heading2"/>
+      </w:pPr>
+      <w:r>
+        <w:t>Web Server</w:t>
+      </w:r>
+    </w:p>
+    <w:p>
+      <w:r>
+        <w:t xml:space="preserve">Now we’ve introduced the </w:t>
+      </w:r>
+      <w:proofErr w:type="spellStart"/>
+      <w:r>
+        <w:t>asyncio</w:t>
+      </w:r>
+      <w:proofErr w:type="spellEnd"/>
+      <w:r>
+        <w:t xml:space="preserve"> module, we can look at the server object it supports, which is a complete web server service that can run alongside your own tasks. Use the web server to respond to data requests, and gather data from the sensors independently as and when you want.</w:t>
       </w:r>
     </w:p>
     <w:sectPr>
@@ -1867,6 +3128,232 @@
       </w:rPr>
     </w:lvl>
   </w:abstractNum>
+  <w:abstractNum w:abstractNumId="4" w15:restartNumberingAfterBreak="0">
+    <w:nsid w:val="5BF91ECA"/>
+    <w:multiLevelType w:val="hybridMultilevel"/>
+    <w:tmpl w:val="DB3E9A1C"/>
+    <w:lvl w:ilvl="0" w:tplc="08090001">
+      <w:start w:val="1"/>
+      <w:numFmt w:val="bullet"/>
+      <w:lvlText w:val=""/>
+      <w:lvlJc w:val="left"/>
+      <w:pPr>
+        <w:ind w:left="360" w:hanging="360"/>
+      </w:pPr>
+      <w:rPr>
+        <w:rFonts w:ascii="Symbol" w:hAnsi="Symbol" w:hint="default"/>
+      </w:rPr>
+    </w:lvl>
+    <w:lvl w:ilvl="1" w:tplc="08090003" w:tentative="1">
+      <w:start w:val="1"/>
+      <w:numFmt w:val="bullet"/>
+      <w:lvlText w:val="o"/>
+      <w:lvlJc w:val="left"/>
+      <w:pPr>
+        <w:ind w:left="1080" w:hanging="360"/>
+      </w:pPr>
+      <w:rPr>
+        <w:rFonts w:ascii="Courier New" w:hAnsi="Courier New" w:cs="Courier New" w:hint="default"/>
+      </w:rPr>
+    </w:lvl>
+    <w:lvl w:ilvl="2" w:tplc="08090005" w:tentative="1">
+      <w:start w:val="1"/>
+      <w:numFmt w:val="bullet"/>
+      <w:lvlText w:val=""/>
+      <w:lvlJc w:val="left"/>
+      <w:pPr>
+        <w:ind w:left="1800" w:hanging="360"/>
+      </w:pPr>
+      <w:rPr>
+        <w:rFonts w:ascii="Wingdings" w:hAnsi="Wingdings" w:hint="default"/>
+      </w:rPr>
+    </w:lvl>
+    <w:lvl w:ilvl="3" w:tplc="08090001" w:tentative="1">
+      <w:start w:val="1"/>
+      <w:numFmt w:val="bullet"/>
+      <w:lvlText w:val=""/>
+      <w:lvlJc w:val="left"/>
+      <w:pPr>
+        <w:ind w:left="2520" w:hanging="360"/>
+      </w:pPr>
+      <w:rPr>
+        <w:rFonts w:ascii="Symbol" w:hAnsi="Symbol" w:hint="default"/>
+      </w:rPr>
+    </w:lvl>
+    <w:lvl w:ilvl="4" w:tplc="08090003" w:tentative="1">
+      <w:start w:val="1"/>
+      <w:numFmt w:val="bullet"/>
+      <w:lvlText w:val="o"/>
+      <w:lvlJc w:val="left"/>
+      <w:pPr>
+        <w:ind w:left="3240" w:hanging="360"/>
+      </w:pPr>
+      <w:rPr>
+        <w:rFonts w:ascii="Courier New" w:hAnsi="Courier New" w:cs="Courier New" w:hint="default"/>
+      </w:rPr>
+    </w:lvl>
+    <w:lvl w:ilvl="5" w:tplc="08090005" w:tentative="1">
+      <w:start w:val="1"/>
+      <w:numFmt w:val="bullet"/>
+      <w:lvlText w:val=""/>
+      <w:lvlJc w:val="left"/>
+      <w:pPr>
+        <w:ind w:left="3960" w:hanging="360"/>
+      </w:pPr>
+      <w:rPr>
+        <w:rFonts w:ascii="Wingdings" w:hAnsi="Wingdings" w:hint="default"/>
+      </w:rPr>
+    </w:lvl>
+    <w:lvl w:ilvl="6" w:tplc="08090001" w:tentative="1">
+      <w:start w:val="1"/>
+      <w:numFmt w:val="bullet"/>
+      <w:lvlText w:val=""/>
+      <w:lvlJc w:val="left"/>
+      <w:pPr>
+        <w:ind w:left="4680" w:hanging="360"/>
+      </w:pPr>
+      <w:rPr>
+        <w:rFonts w:ascii="Symbol" w:hAnsi="Symbol" w:hint="default"/>
+      </w:rPr>
+    </w:lvl>
+    <w:lvl w:ilvl="7" w:tplc="08090003" w:tentative="1">
+      <w:start w:val="1"/>
+      <w:numFmt w:val="bullet"/>
+      <w:lvlText w:val="o"/>
+      <w:lvlJc w:val="left"/>
+      <w:pPr>
+        <w:ind w:left="5400" w:hanging="360"/>
+      </w:pPr>
+      <w:rPr>
+        <w:rFonts w:ascii="Courier New" w:hAnsi="Courier New" w:cs="Courier New" w:hint="default"/>
+      </w:rPr>
+    </w:lvl>
+    <w:lvl w:ilvl="8" w:tplc="08090005" w:tentative="1">
+      <w:start w:val="1"/>
+      <w:numFmt w:val="bullet"/>
+      <w:lvlText w:val=""/>
+      <w:lvlJc w:val="left"/>
+      <w:pPr>
+        <w:ind w:left="6120" w:hanging="360"/>
+      </w:pPr>
+      <w:rPr>
+        <w:rFonts w:ascii="Wingdings" w:hAnsi="Wingdings" w:hint="default"/>
+      </w:rPr>
+    </w:lvl>
+  </w:abstractNum>
+  <w:abstractNum w:abstractNumId="5" w15:restartNumberingAfterBreak="0">
+    <w:nsid w:val="6AEE6A0A"/>
+    <w:multiLevelType w:val="hybridMultilevel"/>
+    <w:tmpl w:val="B8DA09A6"/>
+    <w:lvl w:ilvl="0" w:tplc="08090001">
+      <w:start w:val="1"/>
+      <w:numFmt w:val="bullet"/>
+      <w:lvlText w:val=""/>
+      <w:lvlJc w:val="left"/>
+      <w:pPr>
+        <w:ind w:left="720" w:hanging="360"/>
+      </w:pPr>
+      <w:rPr>
+        <w:rFonts w:ascii="Symbol" w:hAnsi="Symbol" w:hint="default"/>
+      </w:rPr>
+    </w:lvl>
+    <w:lvl w:ilvl="1" w:tplc="08090003" w:tentative="1">
+      <w:start w:val="1"/>
+      <w:numFmt w:val="bullet"/>
+      <w:lvlText w:val="o"/>
+      <w:lvlJc w:val="left"/>
+      <w:pPr>
+        <w:ind w:left="1440" w:hanging="360"/>
+      </w:pPr>
+      <w:rPr>
+        <w:rFonts w:ascii="Courier New" w:hAnsi="Courier New" w:cs="Courier New" w:hint="default"/>
+      </w:rPr>
+    </w:lvl>
+    <w:lvl w:ilvl="2" w:tplc="08090005" w:tentative="1">
+      <w:start w:val="1"/>
+      <w:numFmt w:val="bullet"/>
+      <w:lvlText w:val=""/>
+      <w:lvlJc w:val="left"/>
+      <w:pPr>
+        <w:ind w:left="2160" w:hanging="360"/>
+      </w:pPr>
+      <w:rPr>
+        <w:rFonts w:ascii="Wingdings" w:hAnsi="Wingdings" w:hint="default"/>
+      </w:rPr>
+    </w:lvl>
+    <w:lvl w:ilvl="3" w:tplc="08090001" w:tentative="1">
+      <w:start w:val="1"/>
+      <w:numFmt w:val="bullet"/>
+      <w:lvlText w:val=""/>
+      <w:lvlJc w:val="left"/>
+      <w:pPr>
+        <w:ind w:left="2880" w:hanging="360"/>
+      </w:pPr>
+      <w:rPr>
+        <w:rFonts w:ascii="Symbol" w:hAnsi="Symbol" w:hint="default"/>
+      </w:rPr>
+    </w:lvl>
+    <w:lvl w:ilvl="4" w:tplc="08090003" w:tentative="1">
+      <w:start w:val="1"/>
+      <w:numFmt w:val="bullet"/>
+      <w:lvlText w:val="o"/>
+      <w:lvlJc w:val="left"/>
+      <w:pPr>
+        <w:ind w:left="3600" w:hanging="360"/>
+      </w:pPr>
+      <w:rPr>
+        <w:rFonts w:ascii="Courier New" w:hAnsi="Courier New" w:cs="Courier New" w:hint="default"/>
+      </w:rPr>
+    </w:lvl>
+    <w:lvl w:ilvl="5" w:tplc="08090005" w:tentative="1">
+      <w:start w:val="1"/>
+      <w:numFmt w:val="bullet"/>
+      <w:lvlText w:val=""/>
+      <w:lvlJc w:val="left"/>
+      <w:pPr>
+        <w:ind w:left="4320" w:hanging="360"/>
+      </w:pPr>
+      <w:rPr>
+        <w:rFonts w:ascii="Wingdings" w:hAnsi="Wingdings" w:hint="default"/>
+      </w:rPr>
+    </w:lvl>
+    <w:lvl w:ilvl="6" w:tplc="08090001" w:tentative="1">
+      <w:start w:val="1"/>
+      <w:numFmt w:val="bullet"/>
+      <w:lvlText w:val=""/>
+      <w:lvlJc w:val="left"/>
+      <w:pPr>
+        <w:ind w:left="5040" w:hanging="360"/>
+      </w:pPr>
+      <w:rPr>
+        <w:rFonts w:ascii="Symbol" w:hAnsi="Symbol" w:hint="default"/>
+      </w:rPr>
+    </w:lvl>
+    <w:lvl w:ilvl="7" w:tplc="08090003" w:tentative="1">
+      <w:start w:val="1"/>
+      <w:numFmt w:val="bullet"/>
+      <w:lvlText w:val="o"/>
+      <w:lvlJc w:val="left"/>
+      <w:pPr>
+        <w:ind w:left="5760" w:hanging="360"/>
+      </w:pPr>
+      <w:rPr>
+        <w:rFonts w:ascii="Courier New" w:hAnsi="Courier New" w:cs="Courier New" w:hint="default"/>
+      </w:rPr>
+    </w:lvl>
+    <w:lvl w:ilvl="8" w:tplc="08090005" w:tentative="1">
+      <w:start w:val="1"/>
+      <w:numFmt w:val="bullet"/>
+      <w:lvlText w:val=""/>
+      <w:lvlJc w:val="left"/>
+      <w:pPr>
+        <w:ind w:left="6480" w:hanging="360"/>
+      </w:pPr>
+      <w:rPr>
+        <w:rFonts w:ascii="Wingdings" w:hAnsi="Wingdings" w:hint="default"/>
+      </w:rPr>
+    </w:lvl>
+  </w:abstractNum>
   <w:num w:numId="1" w16cid:durableId="349180510">
     <w:abstractNumId w:val="3"/>
   </w:num>
@@ -1878,6 +3365,12 @@
   </w:num>
   <w:num w:numId="4" w16cid:durableId="1237665329">
     <w:abstractNumId w:val="0"/>
+  </w:num>
+  <w:num w:numId="5" w16cid:durableId="1009601997">
+    <w:abstractNumId w:val="5"/>
+  </w:num>
+  <w:num w:numId="6" w16cid:durableId="1386759958">
+    <w:abstractNumId w:val="4"/>
   </w:num>
 </w:numbering>
 </file>
@@ -2332,7 +3825,6 @@
     <w:next w:val="Normal"/>
     <w:link w:val="Heading3Char"/>
     <w:uiPriority w:val="9"/>
-    <w:semiHidden/>
     <w:unhideWhenUsed/>
     <w:qFormat/>
     <w:rsid w:val="001C7B24"/>
@@ -2539,7 +4031,6 @@
     <w:basedOn w:val="DefaultParagraphFont"/>
     <w:link w:val="Heading3"/>
     <w:uiPriority w:val="9"/>
-    <w:semiHidden/>
     <w:rsid w:val="001C7B24"/>
     <w:rPr>
       <w:rFonts w:eastAsiaTheme="majorEastAsia" w:cstheme="majorBidi"/>

</xml_diff>

<commit_message>
Update Exploring the Espressif ESP8266 and ESP32 with Micropython.docx
</commit_message>
<xml_diff>
--- a/Exploring the Espressif ESP8266 and ESP32 with Micropython.docx
+++ b/Exploring the Espressif ESP8266 and ESP32 with Micropython.docx
@@ -785,10 +785,38 @@
       </w:r>
       <w:proofErr w:type="spellEnd"/>
       <w:r>
-        <w:t xml:space="preserve">)”. This will install the MP interpreter on the ESP, which is required to make this all work. </w:t>
-      </w:r>
-      <w:r>
-        <w:t>Use the pop-up window to configure the right device for the MP version:</w:t>
+        <w:t>)”. This will install the</w:t>
+      </w:r>
+      <w:r>
+        <w:t xml:space="preserve"> </w:t>
+      </w:r>
+      <w:proofErr w:type="spellStart"/>
+      <w:r>
+        <w:t>MPy</w:t>
+      </w:r>
+      <w:proofErr w:type="spellEnd"/>
+      <w:r>
+        <w:t xml:space="preserve"> </w:t>
+      </w:r>
+      <w:r>
+        <w:t xml:space="preserve">interpreter on the ESP, which is required to make this all work. </w:t>
+      </w:r>
+      <w:r>
+        <w:t>Use the pop-up window to configure the right device for the</w:t>
+      </w:r>
+      <w:r>
+        <w:t xml:space="preserve"> </w:t>
+      </w:r>
+      <w:proofErr w:type="spellStart"/>
+      <w:r>
+        <w:t>MPy</w:t>
+      </w:r>
+      <w:proofErr w:type="spellEnd"/>
+      <w:r>
+        <w:t xml:space="preserve"> </w:t>
+      </w:r>
+      <w:r>
+        <w:t>version:</w:t>
       </w:r>
     </w:p>
     <w:p>
@@ -898,19 +926,59 @@
       </w:r>
       <w:proofErr w:type="gramEnd"/>
       <w:r>
-        <w:t xml:space="preserve"> You’ll need </w:t>
+        <w:t xml:space="preserve"> </w:t>
+      </w:r>
+      <w:r>
+        <w:t>At some point, you’ll want</w:t>
+      </w:r>
+      <w:r>
+        <w:t xml:space="preserve"> </w:t>
       </w:r>
       <w:r>
         <w:t xml:space="preserve">to read </w:t>
       </w:r>
       <w:r>
-        <w:t>the standard Python lib info, the MP lib info, and the ESP32/ESP8266 port-specific info to make progress</w:t>
+        <w:t>the standard Python lib info, the</w:t>
+      </w:r>
+      <w:r>
+        <w:t xml:space="preserve"> </w:t>
+      </w:r>
+      <w:proofErr w:type="spellStart"/>
+      <w:r>
+        <w:t>MPy</w:t>
+      </w:r>
+      <w:proofErr w:type="spellEnd"/>
+      <w:r>
+        <w:t xml:space="preserve"> </w:t>
+      </w:r>
+      <w:r>
+        <w:t>lib info, and the ESP32/ESP8266 port-specific info to make progress</w:t>
       </w:r>
       <w:r>
         <w:t xml:space="preserve"> beyond the simplest things, especially if you want to use chip-specific features</w:t>
       </w:r>
       <w:r>
-        <w:t>. Although MP is cool, the limited space on the chips means lots of the more esoteric Python libraries didn’t make the cut… but that doesn’t prevent lots of interesting possibilities.</w:t>
+        <w:t xml:space="preserve">. </w:t>
+      </w:r>
+      <w:r>
+        <w:t xml:space="preserve">I just read what I needed when I needed it… </w:t>
+      </w:r>
+      <w:proofErr w:type="spellStart"/>
+      <w:r>
+        <w:t>MPy</w:t>
+      </w:r>
+      <w:proofErr w:type="spellEnd"/>
+      <w:r>
+        <w:t xml:space="preserve"> </w:t>
+      </w:r>
+      <w:r>
+        <w:t xml:space="preserve">is cool, </w:t>
+      </w:r>
+      <w:r>
+        <w:t xml:space="preserve">but </w:t>
+      </w:r>
+      <w:r>
+        <w:t>the limited space on the chips means lots of the more esoteric Python libraries didn’t make the cut… but that doesn’t prevent lots of interesting possibilities.</w:t>
       </w:r>
     </w:p>
     <w:p>
@@ -976,7 +1044,21 @@
       </w:r>
       <w:proofErr w:type="spellEnd"/>
       <w:r>
-        <w:t xml:space="preserve"> with an ESP is incredibly simple, as MP provides a library </w:t>
+        <w:t xml:space="preserve"> with an ESP is incredibly simple, as</w:t>
+      </w:r>
+      <w:r>
+        <w:t xml:space="preserve"> </w:t>
+      </w:r>
+      <w:proofErr w:type="spellStart"/>
+      <w:r>
+        <w:t>MPy</w:t>
+      </w:r>
+      <w:proofErr w:type="spellEnd"/>
+      <w:r>
+        <w:t xml:space="preserve"> </w:t>
+      </w:r>
+      <w:r>
+        <w:t xml:space="preserve">provides a library </w:t>
       </w:r>
       <w:r>
         <w:rPr>
@@ -1650,7 +1732,21 @@
     </w:p>
     <w:p>
       <w:r>
-        <w:t xml:space="preserve">Since the ESPs have very little storage and RAM, MP has been compiled without a lot of the standard Python libs. However, these are available if you want to use them, and the </w:t>
+        <w:t>Since the ESPs have very little storage and RAM,</w:t>
+      </w:r>
+      <w:r>
+        <w:t xml:space="preserve"> </w:t>
+      </w:r>
+      <w:proofErr w:type="spellStart"/>
+      <w:r>
+        <w:t>MPy</w:t>
+      </w:r>
+      <w:proofErr w:type="spellEnd"/>
+      <w:r>
+        <w:t xml:space="preserve"> </w:t>
+      </w:r>
+      <w:r>
+        <w:t xml:space="preserve">has been compiled without a lot of the standard Python libs. However, these are available if you want to use them, and the </w:t>
       </w:r>
       <w:proofErr w:type="spellStart"/>
       <w:r>
@@ -1811,13 +1907,7 @@
         <w:rPr>
           <w:rFonts w:ascii="Courier" w:hAnsi="Courier"/>
         </w:rPr>
-        <w:t>(</w:t>
-      </w:r>
-      <w:r>
-        <w:rPr>
-          <w:rFonts w:ascii="Courier" w:hAnsi="Courier"/>
-        </w:rPr>
-        <w:t>“</w:t>
+        <w:t>(“</w:t>
       </w:r>
       <w:proofErr w:type="spellStart"/>
       <w:r>
@@ -1831,362 +1921,553 @@
         <w:rPr>
           <w:rFonts w:ascii="Courier" w:hAnsi="Courier"/>
         </w:rPr>
-        <w:t>”</w:t>
-      </w:r>
-      <w:r>
-        <w:rPr>
-          <w:rFonts w:ascii="Courier" w:hAnsi="Courier"/>
-        </w:rPr>
+        <w:t>”, “password”)</w:t>
+      </w:r>
+    </w:p>
+    <w:p>
+      <w:pPr>
+        <w:spacing w:after="0" w:line="240" w:lineRule="auto"/>
+        <w:rPr>
+          <w:rFonts w:ascii="Courier" w:hAnsi="Courier"/>
+        </w:rPr>
+      </w:pPr>
+      <w:r>
+        <w:rPr>
+          <w:rFonts w:ascii="Courier" w:hAnsi="Courier"/>
+        </w:rPr>
+        <w:t>while not (</w:t>
+      </w:r>
+      <w:proofErr w:type="spellStart"/>
+      <w:proofErr w:type="gramStart"/>
+      <w:r>
+        <w:rPr>
+          <w:rFonts w:ascii="Courier" w:hAnsi="Courier"/>
+        </w:rPr>
+        <w:t>w.isconnected</w:t>
+      </w:r>
+      <w:proofErr w:type="spellEnd"/>
+      <w:proofErr w:type="gramEnd"/>
+      <w:r>
+        <w:rPr>
+          <w:rFonts w:ascii="Courier" w:hAnsi="Courier"/>
+        </w:rPr>
+        <w:t>()):</w:t>
+      </w:r>
+    </w:p>
+    <w:p>
+      <w:pPr>
+        <w:spacing w:after="0" w:line="240" w:lineRule="auto"/>
+        <w:rPr>
+          <w:rFonts w:ascii="Courier" w:hAnsi="Courier"/>
+        </w:rPr>
+      </w:pPr>
+      <w:r>
+        <w:rPr>
+          <w:rFonts w:ascii="Courier" w:hAnsi="Courier"/>
+        </w:rPr>
+        <w:t xml:space="preserve">    pass</w:t>
+      </w:r>
+    </w:p>
+    <w:p>
+      <w:pPr>
+        <w:spacing w:after="0" w:line="240" w:lineRule="auto"/>
+        <w:rPr>
+          <w:rFonts w:ascii="Courier" w:hAnsi="Courier"/>
+        </w:rPr>
+      </w:pPr>
+      <w:proofErr w:type="spellStart"/>
+      <w:r>
+        <w:rPr>
+          <w:rFonts w:ascii="Courier" w:hAnsi="Courier"/>
+        </w:rPr>
+        <w:t>ipaddr</w:t>
+      </w:r>
+      <w:proofErr w:type="spellEnd"/>
+      <w:r>
+        <w:rPr>
+          <w:rFonts w:ascii="Courier" w:hAnsi="Courier"/>
+        </w:rPr>
+        <w:t xml:space="preserve"> = </w:t>
+      </w:r>
+      <w:proofErr w:type="spellStart"/>
+      <w:proofErr w:type="gramStart"/>
+      <w:r>
+        <w:rPr>
+          <w:rFonts w:ascii="Courier" w:hAnsi="Courier"/>
+        </w:rPr>
+        <w:t>w.ifconfig</w:t>
+      </w:r>
+      <w:proofErr w:type="spellEnd"/>
+      <w:proofErr w:type="gramEnd"/>
+      <w:r>
+        <w:rPr>
+          <w:rFonts w:ascii="Courier" w:hAnsi="Courier"/>
+        </w:rPr>
+        <w:t>()[0]</w:t>
+      </w:r>
+    </w:p>
+    <w:p>
+      <w:pPr>
+        <w:spacing w:after="0" w:line="240" w:lineRule="auto"/>
+        <w:rPr>
+          <w:rFonts w:ascii="Courier" w:hAnsi="Courier"/>
+        </w:rPr>
+      </w:pPr>
+      <w:proofErr w:type="gramStart"/>
+      <w:r>
+        <w:rPr>
+          <w:rFonts w:ascii="Courier" w:hAnsi="Courier"/>
+        </w:rPr>
+        <w:t>print(</w:t>
+      </w:r>
+      <w:proofErr w:type="gramEnd"/>
+      <w:r>
+        <w:rPr>
+          <w:rFonts w:ascii="Courier" w:hAnsi="Courier"/>
+        </w:rPr>
+        <w:t xml:space="preserve">'Connected! IP: ' + </w:t>
+      </w:r>
+      <w:proofErr w:type="spellStart"/>
+      <w:proofErr w:type="gramStart"/>
+      <w:r>
+        <w:rPr>
+          <w:rFonts w:ascii="Courier" w:hAnsi="Courier"/>
+        </w:rPr>
+        <w:t>ipaddr</w:t>
+      </w:r>
+      <w:proofErr w:type="spellEnd"/>
+      <w:r>
+        <w:rPr>
+          <w:rFonts w:ascii="Courier" w:hAnsi="Courier"/>
+        </w:rPr>
+        <w:t xml:space="preserve">)   </w:t>
+      </w:r>
+      <w:proofErr w:type="gramEnd"/>
+      <w:r>
+        <w:rPr>
+          <w:rFonts w:ascii="Courier" w:hAnsi="Courier"/>
+        </w:rPr>
+        <w:t># Need this to connect!!</w:t>
+      </w:r>
+    </w:p>
+    <w:p>
+      <w:pPr>
+        <w:spacing w:after="0" w:line="240" w:lineRule="auto"/>
+        <w:rPr>
+          <w:rFonts w:ascii="Courier" w:hAnsi="Courier"/>
+        </w:rPr>
+      </w:pPr>
+    </w:p>
+    <w:p>
+      <w:pPr>
+        <w:spacing w:after="0" w:line="240" w:lineRule="auto"/>
+        <w:rPr>
+          <w:rFonts w:ascii="Courier" w:hAnsi="Courier"/>
+        </w:rPr>
+      </w:pPr>
+      <w:proofErr w:type="spellStart"/>
+      <w:proofErr w:type="gramStart"/>
+      <w:r>
+        <w:rPr>
+          <w:rFonts w:ascii="Courier" w:hAnsi="Courier"/>
+        </w:rPr>
+        <w:t>mip.install</w:t>
+      </w:r>
+      <w:proofErr w:type="spellEnd"/>
+      <w:proofErr w:type="gramEnd"/>
+      <w:r>
+        <w:rPr>
+          <w:rFonts w:ascii="Courier" w:hAnsi="Courier"/>
+        </w:rPr>
+        <w:t>('logging')</w:t>
+      </w:r>
+    </w:p>
+    <w:p>
+      <w:pPr>
+        <w:rPr>
+          <w:rFonts w:ascii="Courier" w:hAnsi="Courier"/>
+        </w:rPr>
+      </w:pPr>
+      <w:proofErr w:type="spellStart"/>
+      <w:proofErr w:type="gramStart"/>
+      <w:r>
+        <w:rPr>
+          <w:rFonts w:ascii="Courier" w:hAnsi="Courier"/>
+        </w:rPr>
+        <w:t>mip.install</w:t>
+      </w:r>
+      <w:proofErr w:type="spellEnd"/>
+      <w:proofErr w:type="gramEnd"/>
+      <w:r>
+        <w:rPr>
+          <w:rFonts w:ascii="Courier" w:hAnsi="Courier"/>
+        </w:rPr>
+        <w:t>('</w:t>
+      </w:r>
+      <w:r>
+        <w:rPr>
+          <w:rFonts w:ascii="Courier" w:hAnsi="Courier"/>
+        </w:rPr>
+        <w:t>time</w:t>
+      </w:r>
+      <w:r>
+        <w:rPr>
+          <w:rFonts w:ascii="Courier" w:hAnsi="Courier"/>
+        </w:rPr>
+        <w:t>')</w:t>
+      </w:r>
+    </w:p>
+    <w:p>
+      <w:r>
+        <w:t xml:space="preserve">It’s as simple as that. You can then see a lib/ directory on the ESP filesystem in </w:t>
+      </w:r>
+      <w:proofErr w:type="spellStart"/>
+      <w:r>
+        <w:t>Thonny</w:t>
+      </w:r>
+      <w:proofErr w:type="spellEnd"/>
+      <w:r>
+        <w:t>, and import the libs you loaded for use</w:t>
+      </w:r>
+      <w:r>
+        <w:t xml:space="preserve"> in your code or the REPL</w:t>
+      </w:r>
+      <w:r>
+        <w:t>.</w:t>
+      </w:r>
+    </w:p>
+    <w:p>
+      <w:pPr>
+        <w:pStyle w:val="Heading2"/>
+      </w:pPr>
+      <w:r>
+        <w:t>Logging</w:t>
+      </w:r>
+    </w:p>
+    <w:p>
+      <w:r>
+        <w:t xml:space="preserve">I don’t know about you, but I like programmes to tell me what’s happening, at an appropriate level for the current stage of development – super verbose when you start, dire errors or warnings only when you’re in production. </w:t>
+      </w:r>
+      <w:proofErr w:type="spellStart"/>
+      <w:r>
+        <w:t>CPython</w:t>
+      </w:r>
+      <w:proofErr w:type="spellEnd"/>
+      <w:r>
+        <w:t xml:space="preserve"> does this with the </w:t>
+      </w:r>
+      <w:r>
+        <w:rPr>
+          <w:rFonts w:ascii="Courier" w:hAnsi="Courier"/>
+        </w:rPr>
+        <w:t>logging</w:t>
+      </w:r>
+      <w:r>
+        <w:t xml:space="preserve"> module, which allows for runtime configuration of the level of logging, even by </w:t>
+      </w:r>
+      <w:r>
+        <w:lastRenderedPageBreak/>
+        <w:t>module if you want. Logging can go to files, the console (screen), or anywhere you want to write a simple connector for.</w:t>
+      </w:r>
+    </w:p>
+    <w:p>
+      <w:proofErr w:type="spellStart"/>
+      <w:r>
+        <w:t>MicroPython</w:t>
+      </w:r>
+      <w:proofErr w:type="spellEnd"/>
+      <w:r>
+        <w:t xml:space="preserve"> can do this to</w:t>
+      </w:r>
+      <w:r>
+        <w:t>o</w:t>
+      </w:r>
+      <w:r>
+        <w:t xml:space="preserve">, in a restricted fashion. </w:t>
+      </w:r>
+      <w:r>
+        <w:t xml:space="preserve">Try </w:t>
+      </w:r>
+      <w:r>
+        <w:rPr>
+          <w:rFonts w:ascii="Courier" w:hAnsi="Courier"/>
+        </w:rPr>
+        <w:t>basicLogging.py</w:t>
+      </w:r>
+      <w:r>
+        <w:t xml:space="preserve">, which demonstrates sending the same set of DEBUG, INFO and ERROR messages with different configured logging levels. There is no timestamp on the format used for these, which is not very handy… and can be adjusted by varying the </w:t>
+      </w:r>
+      <w:proofErr w:type="spellStart"/>
+      <w:proofErr w:type="gramStart"/>
+      <w:r>
+        <w:rPr>
+          <w:rFonts w:ascii="Courier" w:hAnsi="Courier"/>
+        </w:rPr>
+        <w:t>logging.basicConfig</w:t>
+      </w:r>
+      <w:proofErr w:type="spellEnd"/>
+      <w:proofErr w:type="gramEnd"/>
+      <w:r>
+        <w:rPr>
+          <w:rFonts w:ascii="Courier" w:hAnsi="Courier"/>
+        </w:rPr>
+        <w:t>(format=”…”)</w:t>
+      </w:r>
+      <w:r>
+        <w:t xml:space="preserve"> command.</w:t>
+      </w:r>
+    </w:p>
+    <w:p>
+      <w:r>
+        <w:t>However,</w:t>
+      </w:r>
+      <w:r>
+        <w:t xml:space="preserve"> </w:t>
+      </w:r>
+      <w:proofErr w:type="spellStart"/>
+      <w:r>
+        <w:t>MPy</w:t>
+      </w:r>
+      <w:proofErr w:type="spellEnd"/>
+      <w:r>
+        <w:t xml:space="preserve"> </w:t>
+      </w:r>
+      <w:r>
+        <w:t xml:space="preserve">logging is broken on the ESP family, because their version of </w:t>
+      </w:r>
+      <w:proofErr w:type="spellStart"/>
+      <w:proofErr w:type="gramStart"/>
+      <w:r>
+        <w:rPr>
+          <w:rFonts w:ascii="Courier" w:hAnsi="Courier"/>
+        </w:rPr>
+        <w:t>time.time</w:t>
+      </w:r>
+      <w:proofErr w:type="spellEnd"/>
+      <w:proofErr w:type="gramEnd"/>
+      <w:r>
+        <w:rPr>
+          <w:rFonts w:ascii="Courier" w:hAnsi="Courier"/>
+        </w:rPr>
+        <w:t>()</w:t>
+      </w:r>
+      <w:r>
+        <w:t xml:space="preserve"> returns a huge integer for current time in seconds, rather than a decimal float with </w:t>
+      </w:r>
+      <w:proofErr w:type="spellStart"/>
+      <w:r>
+        <w:t>seconds.fractional</w:t>
+      </w:r>
+      <w:proofErr w:type="spellEnd"/>
+      <w:r>
+        <w:t xml:space="preserve"> seconds. I wrote a replacement </w:t>
+      </w:r>
+      <w:proofErr w:type="spellStart"/>
+      <w:r>
+        <w:rPr>
+          <w:rFonts w:ascii="Courier" w:hAnsi="Courier"/>
+        </w:rPr>
+        <w:t>LogRecord</w:t>
+      </w:r>
+      <w:proofErr w:type="spellEnd"/>
+      <w:r>
+        <w:t xml:space="preserve"> class that subclasses the original </w:t>
+      </w:r>
+      <w:proofErr w:type="spellStart"/>
+      <w:r>
+        <w:rPr>
+          <w:rFonts w:ascii="Courier" w:hAnsi="Courier"/>
+        </w:rPr>
+        <w:t>LogRecord</w:t>
+      </w:r>
+      <w:proofErr w:type="spellEnd"/>
+      <w:r>
+        <w:t xml:space="preserve">, which when inserted into the </w:t>
+      </w:r>
+      <w:r>
+        <w:rPr>
+          <w:rFonts w:ascii="Courier" w:hAnsi="Courier"/>
+        </w:rPr>
+        <w:t>logger</w:t>
+      </w:r>
+      <w:r>
+        <w:t xml:space="preserve"> object, properly records the values. You also </w:t>
+      </w:r>
+      <w:proofErr w:type="gramStart"/>
+      <w:r>
+        <w:t>have to</w:t>
+      </w:r>
+      <w:proofErr w:type="gramEnd"/>
+      <w:r>
+        <w:t xml:space="preserve"> import the </w:t>
+      </w:r>
+      <w:proofErr w:type="spellStart"/>
+      <w:r>
+        <w:rPr>
+          <w:rFonts w:ascii="Courier" w:hAnsi="Courier"/>
+        </w:rPr>
+        <w:t>micropython</w:t>
+      </w:r>
+      <w:proofErr w:type="spellEnd"/>
+      <w:r>
+        <w:rPr>
+          <w:rFonts w:ascii="Courier" w:hAnsi="Courier"/>
+        </w:rPr>
+        <w:t>-lib</w:t>
+      </w:r>
+      <w:r>
+        <w:t xml:space="preserve"> version of </w:t>
+      </w:r>
+      <w:r>
+        <w:rPr>
+          <w:rFonts w:ascii="Courier" w:hAnsi="Courier"/>
+        </w:rPr>
+        <w:t>time.py</w:t>
+      </w:r>
+      <w:r>
+        <w:t xml:space="preserve"> (see above). See </w:t>
+      </w:r>
+      <w:r>
+        <w:rPr>
+          <w:rFonts w:ascii="Courier" w:hAnsi="Courier"/>
+        </w:rPr>
+        <w:t>betterLogging.py</w:t>
+      </w:r>
+      <w:r>
+        <w:t xml:space="preserve"> for an example.</w:t>
+      </w:r>
+      <w:r>
+        <w:t xml:space="preserve"> You’ll see that it’s showing GMT/UTC, not </w:t>
+      </w:r>
+      <w:r>
+        <w:t>BST – see below for more on network time</w:t>
+      </w:r>
+      <w:r>
+        <w:t>.</w:t>
+      </w:r>
+    </w:p>
+    <w:p>
+      <w:pPr>
+        <w:rPr>
+          <w:i/>
+          <w:iCs/>
+        </w:rPr>
+      </w:pPr>
+      <w:r>
+        <w:rPr>
+          <w:i/>
+          <w:iCs/>
+        </w:rPr>
+        <w:t>Logging to files on the ESP is possible, but I haven’t made it work yet. You can just use open, write etc calls etc. to write files, including CSVs for data. These could be downloaded using a web server on the ESP…</w:t>
+      </w:r>
+    </w:p>
+    <w:p>
+      <w:pPr>
+        <w:pStyle w:val="Heading2"/>
+      </w:pPr>
+      <w:r>
+        <w:t>Network Time</w:t>
+      </w:r>
+    </w:p>
+    <w:p>
+      <w:r>
+        <w:t xml:space="preserve">The ESPs have a not very good Real Time Clock (RTC), but you can at least set it to current GMT if you have a network connection, using the </w:t>
+      </w:r>
+      <w:proofErr w:type="spellStart"/>
+      <w:r>
+        <w:rPr>
+          <w:rFonts w:ascii="Courier" w:hAnsi="Courier"/>
+        </w:rPr>
+        <w:t>ntptime</w:t>
+      </w:r>
+      <w:proofErr w:type="spellEnd"/>
+      <w:r>
+        <w:t xml:space="preserve"> module.</w:t>
+      </w:r>
+    </w:p>
+    <w:p>
+      <w:pPr>
+        <w:spacing w:after="0" w:line="240" w:lineRule="auto"/>
+        <w:rPr>
+          <w:rFonts w:ascii="Courier" w:hAnsi="Courier"/>
+        </w:rPr>
+      </w:pPr>
+      <w:r>
+        <w:rPr>
+          <w:rFonts w:ascii="Courier" w:hAnsi="Courier"/>
+        </w:rPr>
+        <w:t>i</w:t>
+      </w:r>
+      <w:r>
+        <w:rPr>
+          <w:rFonts w:ascii="Courier" w:hAnsi="Courier"/>
+        </w:rPr>
+        <w:t xml:space="preserve">mport </w:t>
+      </w:r>
+      <w:proofErr w:type="spellStart"/>
+      <w:r>
+        <w:rPr>
+          <w:rFonts w:ascii="Courier" w:hAnsi="Courier"/>
+        </w:rPr>
+        <w:t>ntptime</w:t>
+      </w:r>
+      <w:proofErr w:type="spellEnd"/>
+    </w:p>
+    <w:p>
+      <w:pPr>
+        <w:spacing w:line="240" w:lineRule="auto"/>
+        <w:rPr>
+          <w:rFonts w:ascii="Courier" w:hAnsi="Courier"/>
+        </w:rPr>
+      </w:pPr>
+      <w:proofErr w:type="spellStart"/>
+      <w:proofErr w:type="gramStart"/>
+      <w:r>
+        <w:rPr>
+          <w:rFonts w:ascii="Courier" w:hAnsi="Courier"/>
+        </w:rPr>
+        <w:t>ntptime.settime</w:t>
+      </w:r>
+      <w:proofErr w:type="spellEnd"/>
+      <w:proofErr w:type="gramEnd"/>
+      <w:r>
+        <w:rPr>
+          <w:rFonts w:ascii="Courier" w:hAnsi="Courier"/>
+        </w:rPr>
+        <w:t>()</w:t>
+      </w:r>
+    </w:p>
+    <w:p>
+      <w:r>
+        <w:t xml:space="preserve">Then the </w:t>
+      </w:r>
+      <w:proofErr w:type="spellStart"/>
+      <w:proofErr w:type="gramStart"/>
+      <w:r>
+        <w:rPr>
+          <w:rFonts w:ascii="Courier" w:hAnsi="Courier"/>
+        </w:rPr>
+        <w:t>time.time</w:t>
+      </w:r>
+      <w:proofErr w:type="spellEnd"/>
+      <w:proofErr w:type="gramEnd"/>
+      <w:r>
+        <w:rPr>
+          <w:rFonts w:ascii="Courier" w:hAnsi="Courier"/>
+        </w:rPr>
+        <w:t>()</w:t>
+      </w:r>
+      <w:r>
         <w:t xml:space="preserve">, </w:t>
       </w:r>
-      <w:r>
-        <w:rPr>
-          <w:rFonts w:ascii="Courier" w:hAnsi="Courier"/>
-        </w:rPr>
-        <w:t>“</w:t>
-      </w:r>
-      <w:r>
-        <w:rPr>
-          <w:rFonts w:ascii="Courier" w:hAnsi="Courier"/>
-        </w:rPr>
-        <w:t>password</w:t>
-      </w:r>
-      <w:r>
-        <w:rPr>
-          <w:rFonts w:ascii="Courier" w:hAnsi="Courier"/>
-        </w:rPr>
-        <w:t>”</w:t>
-      </w:r>
-      <w:r>
-        <w:rPr>
-          <w:rFonts w:ascii="Courier" w:hAnsi="Courier"/>
-        </w:rPr>
-        <w:t>)</w:t>
-      </w:r>
-    </w:p>
-    <w:p>
-      <w:pPr>
-        <w:spacing w:after="0" w:line="240" w:lineRule="auto"/>
-        <w:rPr>
-          <w:rFonts w:ascii="Courier" w:hAnsi="Courier"/>
-        </w:rPr>
-      </w:pPr>
-      <w:r>
-        <w:rPr>
-          <w:rFonts w:ascii="Courier" w:hAnsi="Courier"/>
-        </w:rPr>
-        <w:t>while not (</w:t>
-      </w:r>
-      <w:proofErr w:type="spellStart"/>
-      <w:proofErr w:type="gramStart"/>
-      <w:r>
-        <w:rPr>
-          <w:rFonts w:ascii="Courier" w:hAnsi="Courier"/>
-        </w:rPr>
-        <w:t>w.isconnected</w:t>
-      </w:r>
-      <w:proofErr w:type="spellEnd"/>
-      <w:proofErr w:type="gramEnd"/>
-      <w:r>
-        <w:rPr>
-          <w:rFonts w:ascii="Courier" w:hAnsi="Courier"/>
-        </w:rPr>
-        <w:t>()):</w:t>
-      </w:r>
-    </w:p>
-    <w:p>
-      <w:pPr>
-        <w:spacing w:after="0" w:line="240" w:lineRule="auto"/>
-        <w:rPr>
-          <w:rFonts w:ascii="Courier" w:hAnsi="Courier"/>
-        </w:rPr>
-      </w:pPr>
-      <w:r>
-        <w:rPr>
-          <w:rFonts w:ascii="Courier" w:hAnsi="Courier"/>
-        </w:rPr>
-        <w:t xml:space="preserve">    pass</w:t>
-      </w:r>
-    </w:p>
-    <w:p>
-      <w:pPr>
-        <w:spacing w:after="0" w:line="240" w:lineRule="auto"/>
-        <w:rPr>
-          <w:rFonts w:ascii="Courier" w:hAnsi="Courier"/>
-        </w:rPr>
-      </w:pPr>
-      <w:proofErr w:type="spellStart"/>
-      <w:r>
-        <w:rPr>
-          <w:rFonts w:ascii="Courier" w:hAnsi="Courier"/>
-        </w:rPr>
-        <w:t>ipaddr</w:t>
-      </w:r>
-      <w:proofErr w:type="spellEnd"/>
-      <w:r>
-        <w:rPr>
-          <w:rFonts w:ascii="Courier" w:hAnsi="Courier"/>
-        </w:rPr>
-        <w:t xml:space="preserve"> = </w:t>
-      </w:r>
-      <w:proofErr w:type="spellStart"/>
-      <w:proofErr w:type="gramStart"/>
-      <w:r>
-        <w:rPr>
-          <w:rFonts w:ascii="Courier" w:hAnsi="Courier"/>
-        </w:rPr>
-        <w:t>w.ifconfig</w:t>
-      </w:r>
-      <w:proofErr w:type="spellEnd"/>
-      <w:proofErr w:type="gramEnd"/>
-      <w:r>
-        <w:rPr>
-          <w:rFonts w:ascii="Courier" w:hAnsi="Courier"/>
-        </w:rPr>
-        <w:t>()[0]</w:t>
-      </w:r>
-    </w:p>
-    <w:p>
-      <w:pPr>
-        <w:spacing w:after="0" w:line="240" w:lineRule="auto"/>
-        <w:rPr>
-          <w:rFonts w:ascii="Courier" w:hAnsi="Courier"/>
-        </w:rPr>
-      </w:pPr>
-      <w:proofErr w:type="gramStart"/>
-      <w:r>
-        <w:rPr>
-          <w:rFonts w:ascii="Courier" w:hAnsi="Courier"/>
-        </w:rPr>
-        <w:t>print(</w:t>
-      </w:r>
-      <w:proofErr w:type="gramEnd"/>
-      <w:r>
-        <w:rPr>
-          <w:rFonts w:ascii="Courier" w:hAnsi="Courier"/>
-        </w:rPr>
-        <w:t xml:space="preserve">'Connected! IP: ' + </w:t>
-      </w:r>
-      <w:proofErr w:type="spellStart"/>
-      <w:proofErr w:type="gramStart"/>
-      <w:r>
-        <w:rPr>
-          <w:rFonts w:ascii="Courier" w:hAnsi="Courier"/>
-        </w:rPr>
-        <w:t>ipaddr</w:t>
-      </w:r>
-      <w:proofErr w:type="spellEnd"/>
-      <w:r>
-        <w:rPr>
-          <w:rFonts w:ascii="Courier" w:hAnsi="Courier"/>
-        </w:rPr>
-        <w:t xml:space="preserve">)   </w:t>
-      </w:r>
-      <w:proofErr w:type="gramEnd"/>
-      <w:r>
-        <w:rPr>
-          <w:rFonts w:ascii="Courier" w:hAnsi="Courier"/>
-        </w:rPr>
-        <w:t># Need this to connect!!</w:t>
-      </w:r>
-    </w:p>
-    <w:p>
-      <w:pPr>
-        <w:spacing w:after="0" w:line="240" w:lineRule="auto"/>
-        <w:rPr>
-          <w:rFonts w:ascii="Courier" w:hAnsi="Courier"/>
-        </w:rPr>
-      </w:pPr>
-    </w:p>
-    <w:p>
-      <w:pPr>
-        <w:spacing w:after="0" w:line="240" w:lineRule="auto"/>
-        <w:rPr>
-          <w:rFonts w:ascii="Courier" w:hAnsi="Courier"/>
-        </w:rPr>
-      </w:pPr>
-      <w:proofErr w:type="spellStart"/>
-      <w:proofErr w:type="gramStart"/>
-      <w:r>
-        <w:rPr>
-          <w:rFonts w:ascii="Courier" w:hAnsi="Courier"/>
-        </w:rPr>
-        <w:t>mip.install</w:t>
-      </w:r>
-      <w:proofErr w:type="spellEnd"/>
-      <w:proofErr w:type="gramEnd"/>
-      <w:r>
-        <w:rPr>
-          <w:rFonts w:ascii="Courier" w:hAnsi="Courier"/>
-        </w:rPr>
-        <w:t>('logging')</w:t>
-      </w:r>
-    </w:p>
-    <w:p>
-      <w:pPr>
-        <w:spacing w:after="0" w:line="240" w:lineRule="auto"/>
-        <w:rPr>
-          <w:rFonts w:ascii="Courier" w:hAnsi="Courier"/>
-        </w:rPr>
-      </w:pPr>
-      <w:proofErr w:type="spellStart"/>
-      <w:proofErr w:type="gramStart"/>
-      <w:r>
-        <w:rPr>
-          <w:rFonts w:ascii="Courier" w:hAnsi="Courier"/>
-        </w:rPr>
-        <w:t>mip.install</w:t>
-      </w:r>
-      <w:proofErr w:type="spellEnd"/>
-      <w:proofErr w:type="gramEnd"/>
-      <w:r>
-        <w:rPr>
-          <w:rFonts w:ascii="Courier" w:hAnsi="Courier"/>
-        </w:rPr>
-        <w:t>('time')</w:t>
-      </w:r>
-    </w:p>
-    <w:p>
-      <w:pPr>
-        <w:rPr>
-          <w:rFonts w:ascii="Courier" w:hAnsi="Courier"/>
-        </w:rPr>
-      </w:pPr>
-      <w:proofErr w:type="spellStart"/>
-      <w:proofErr w:type="gramStart"/>
-      <w:r>
-        <w:rPr>
-          <w:rFonts w:ascii="Courier" w:hAnsi="Courier"/>
-        </w:rPr>
-        <w:t>mip.install</w:t>
-      </w:r>
-      <w:proofErr w:type="spellEnd"/>
-      <w:proofErr w:type="gramEnd"/>
-      <w:r>
-        <w:rPr>
-          <w:rFonts w:ascii="Courier" w:hAnsi="Courier"/>
-        </w:rPr>
-        <w:t>('</w:t>
-      </w:r>
-      <w:proofErr w:type="spellStart"/>
-      <w:r>
-        <w:rPr>
-          <w:rFonts w:ascii="Courier" w:hAnsi="Courier"/>
-        </w:rPr>
-        <w:t>aioble</w:t>
-      </w:r>
-      <w:proofErr w:type="spellEnd"/>
-      <w:r>
-        <w:rPr>
-          <w:rFonts w:ascii="Courier" w:hAnsi="Courier"/>
-        </w:rPr>
-        <w:t>')</w:t>
-      </w:r>
-    </w:p>
-    <w:p>
-      <w:r>
-        <w:t xml:space="preserve">It’s as simple as that. You can then see a lib/ directory on the ESP filesystem in </w:t>
-      </w:r>
-      <w:proofErr w:type="spellStart"/>
-      <w:proofErr w:type="gramStart"/>
-      <w:r>
-        <w:t>Thonny</w:t>
-      </w:r>
-      <w:proofErr w:type="spellEnd"/>
-      <w:r>
-        <w:t>, and</w:t>
-      </w:r>
-      <w:proofErr w:type="gramEnd"/>
-      <w:r>
-        <w:t xml:space="preserve"> import the libs you loaded for use.</w:t>
-      </w:r>
-    </w:p>
-    <w:p>
-      <w:pPr>
-        <w:pStyle w:val="Heading2"/>
-      </w:pPr>
-      <w:r>
-        <w:t>Logging</w:t>
-      </w:r>
-    </w:p>
-    <w:p>
-      <w:r>
-        <w:t xml:space="preserve">I don’t know about you, but I like programmes to tell me what’s happening, at an appropriate level for the current stage of development – super verbose when you start, dire errors or warnings only when you’re in production. </w:t>
-      </w:r>
-      <w:proofErr w:type="spellStart"/>
-      <w:r>
-        <w:t>CPython</w:t>
-      </w:r>
-      <w:proofErr w:type="spellEnd"/>
-      <w:r>
-        <w:t xml:space="preserve"> does this with the </w:t>
-      </w:r>
-      <w:r>
-        <w:rPr>
-          <w:rFonts w:ascii="Courier" w:hAnsi="Courier"/>
-        </w:rPr>
-        <w:lastRenderedPageBreak/>
-        <w:t>logging</w:t>
-      </w:r>
-      <w:r>
-        <w:t xml:space="preserve"> module, which allows for runtime configuration of the level of logging, even by module if you want. Logging can go to files, the console (screen), or anywhere you want to write a simple connector for.</w:t>
-      </w:r>
-    </w:p>
-    <w:p>
-      <w:proofErr w:type="spellStart"/>
-      <w:r>
-        <w:t>MicroPython</w:t>
-      </w:r>
-      <w:proofErr w:type="spellEnd"/>
-      <w:r>
-        <w:t xml:space="preserve"> can do this to, in a restricted fashion. </w:t>
-      </w:r>
-      <w:r>
-        <w:t xml:space="preserve">Try </w:t>
-      </w:r>
-      <w:r>
-        <w:rPr>
-          <w:rFonts w:ascii="Courier" w:hAnsi="Courier"/>
-        </w:rPr>
-        <w:t>basicLogging.py</w:t>
-      </w:r>
-      <w:r>
-        <w:t xml:space="preserve">, which demonstrates sending the same set of DEBUG, INFO and ERROR messages with different configured logging levels. There is no timestamp on the format used for these, which is not very handy… and can be adjusted by varying the </w:t>
-      </w:r>
-      <w:proofErr w:type="spellStart"/>
-      <w:proofErr w:type="gramStart"/>
-      <w:r>
-        <w:rPr>
-          <w:rFonts w:ascii="Courier" w:hAnsi="Courier"/>
-        </w:rPr>
-        <w:t>logging.basicConfig</w:t>
-      </w:r>
-      <w:proofErr w:type="spellEnd"/>
-      <w:proofErr w:type="gramEnd"/>
-      <w:r>
-        <w:rPr>
-          <w:rFonts w:ascii="Courier" w:hAnsi="Courier"/>
-        </w:rPr>
-        <w:t>(format=”…”)</w:t>
-      </w:r>
-      <w:r>
-        <w:t xml:space="preserve"> command.</w:t>
-      </w:r>
-    </w:p>
-    <w:p>
-      <w:r>
-        <w:t xml:space="preserve">However, MP logging is broken on the ESP family, because their version of </w:t>
-      </w:r>
-      <w:proofErr w:type="spellStart"/>
-      <w:proofErr w:type="gramStart"/>
-      <w:r>
-        <w:rPr>
-          <w:rFonts w:ascii="Courier" w:hAnsi="Courier"/>
-        </w:rPr>
-        <w:t>time.time</w:t>
-      </w:r>
-      <w:proofErr w:type="spellEnd"/>
-      <w:proofErr w:type="gramEnd"/>
+      <w:proofErr w:type="spellStart"/>
+      <w:r>
+        <w:rPr>
+          <w:rFonts w:ascii="Courier" w:hAnsi="Courier"/>
+        </w:rPr>
+        <w:t>time.gmtime</w:t>
+      </w:r>
+      <w:proofErr w:type="spellEnd"/>
       <w:r>
         <w:rPr>
           <w:rFonts w:ascii="Courier" w:hAnsi="Courier"/>
@@ -2194,158 +2475,9 @@
         <w:t>()</w:t>
       </w:r>
       <w:r>
-        <w:t xml:space="preserve"> returns a huge integer for current time in seconds, rather than a decimal float with </w:t>
-      </w:r>
-      <w:proofErr w:type="spellStart"/>
-      <w:r>
-        <w:t>seconds.fractional</w:t>
-      </w:r>
-      <w:proofErr w:type="spellEnd"/>
-      <w:r>
-        <w:t xml:space="preserve"> seconds. I wrote a replacement </w:t>
-      </w:r>
-      <w:proofErr w:type="spellStart"/>
-      <w:r>
-        <w:rPr>
-          <w:rFonts w:ascii="Courier" w:hAnsi="Courier"/>
-        </w:rPr>
-        <w:t>LogRecord</w:t>
-      </w:r>
-      <w:proofErr w:type="spellEnd"/>
-      <w:r>
-        <w:t xml:space="preserve"> class that subclasses the original </w:t>
-      </w:r>
-      <w:proofErr w:type="spellStart"/>
-      <w:r>
-        <w:rPr>
-          <w:rFonts w:ascii="Courier" w:hAnsi="Courier"/>
-        </w:rPr>
-        <w:t>LogRecord</w:t>
-      </w:r>
-      <w:proofErr w:type="spellEnd"/>
-      <w:r>
-        <w:t xml:space="preserve">, which when inserted into the </w:t>
-      </w:r>
-      <w:r>
-        <w:rPr>
-          <w:rFonts w:ascii="Courier" w:hAnsi="Courier"/>
-        </w:rPr>
-        <w:t>logger</w:t>
-      </w:r>
-      <w:r>
-        <w:t xml:space="preserve"> object, properly records the values. You also </w:t>
-      </w:r>
-      <w:proofErr w:type="gramStart"/>
-      <w:r>
-        <w:t>have to</w:t>
-      </w:r>
-      <w:proofErr w:type="gramEnd"/>
-      <w:r>
-        <w:t xml:space="preserve"> import the </w:t>
-      </w:r>
-      <w:proofErr w:type="spellStart"/>
-      <w:r>
-        <w:rPr>
-          <w:rFonts w:ascii="Courier" w:hAnsi="Courier"/>
-        </w:rPr>
-        <w:t>micropython</w:t>
-      </w:r>
-      <w:proofErr w:type="spellEnd"/>
-      <w:r>
-        <w:rPr>
-          <w:rFonts w:ascii="Courier" w:hAnsi="Courier"/>
-        </w:rPr>
-        <w:t>-lib</w:t>
-      </w:r>
-      <w:r>
-        <w:t xml:space="preserve"> version of </w:t>
-      </w:r>
-      <w:r>
-        <w:rPr>
-          <w:rFonts w:ascii="Courier" w:hAnsi="Courier"/>
-        </w:rPr>
-        <w:t>time.py</w:t>
-      </w:r>
-      <w:r>
-        <w:t xml:space="preserve"> (see above). See </w:t>
-      </w:r>
-      <w:r>
-        <w:rPr>
-          <w:rFonts w:ascii="Courier" w:hAnsi="Courier"/>
-        </w:rPr>
-        <w:t>betterLogging.py</w:t>
-      </w:r>
-      <w:r>
-        <w:t xml:space="preserve"> for an example.</w:t>
-      </w:r>
-      <w:r>
-        <w:t xml:space="preserve"> You’ll see that it’s showing GMT/UTC, not </w:t>
-      </w:r>
-      <w:r>
-        <w:t>BST – see below for more on network time</w:t>
-      </w:r>
-    </w:p>
-    <w:p>
-      <w:pPr>
-        <w:pStyle w:val="Heading2"/>
-      </w:pPr>
-      <w:r>
-        <w:t>Network Time</w:t>
-      </w:r>
-    </w:p>
-    <w:p>
-      <w:r>
-        <w:t xml:space="preserve">The ESPs have a not very good Real Time Clock (RTC), but you can at least set it to current GMT if you have a network connection, using the </w:t>
-      </w:r>
-      <w:proofErr w:type="spellStart"/>
-      <w:r>
-        <w:rPr>
-          <w:rFonts w:ascii="Courier" w:hAnsi="Courier"/>
-        </w:rPr>
-        <w:t>ntptime</w:t>
-      </w:r>
-      <w:proofErr w:type="spellEnd"/>
-      <w:r>
-        <w:t xml:space="preserve"> module.</w:t>
-      </w:r>
-    </w:p>
-    <w:p>
-      <w:pPr>
-        <w:spacing w:after="0" w:line="240" w:lineRule="auto"/>
-        <w:rPr>
-          <w:rFonts w:ascii="Courier" w:hAnsi="Courier"/>
-        </w:rPr>
-      </w:pPr>
-      <w:r>
-        <w:rPr>
-          <w:rFonts w:ascii="Courier" w:hAnsi="Courier"/>
-        </w:rPr>
-        <w:t>i</w:t>
-      </w:r>
-      <w:r>
-        <w:rPr>
-          <w:rFonts w:ascii="Courier" w:hAnsi="Courier"/>
-        </w:rPr>
-        <w:t xml:space="preserve">mport </w:t>
-      </w:r>
-      <w:proofErr w:type="spellStart"/>
-      <w:r>
-        <w:rPr>
-          <w:rFonts w:ascii="Courier" w:hAnsi="Courier"/>
-        </w:rPr>
-        <w:t>ntptime</w:t>
-      </w:r>
-      <w:proofErr w:type="spellEnd"/>
-    </w:p>
-    <w:p>
-      <w:pPr>
-        <w:spacing w:line="240" w:lineRule="auto"/>
-        <w:rPr>
-          <w:rFonts w:ascii="Courier" w:hAnsi="Courier"/>
-        </w:rPr>
-      </w:pPr>
-      <w:proofErr w:type="spellStart"/>
-      <w:proofErr w:type="gramStart"/>
+        <w:t xml:space="preserve"> and </w:t>
+      </w:r>
+      <w:proofErr w:type="spellStart"/>
       <w:r>
         <w:rPr>
           <w:rFonts w:ascii="Courier" w:hAnsi="Courier"/>
@@ -2353,68 +2485,12 @@
         <w:t>ntptime.settime</w:t>
       </w:r>
       <w:proofErr w:type="spellEnd"/>
-      <w:proofErr w:type="gramEnd"/>
       <w:r>
         <w:rPr>
           <w:rFonts w:ascii="Courier" w:hAnsi="Courier"/>
         </w:rPr>
         <w:t>()</w:t>
       </w:r>
-    </w:p>
-    <w:p>
-      <w:r>
-        <w:t xml:space="preserve">Then the </w:t>
-      </w:r>
-      <w:proofErr w:type="spellStart"/>
-      <w:proofErr w:type="gramStart"/>
-      <w:r>
-        <w:rPr>
-          <w:rFonts w:ascii="Courier" w:hAnsi="Courier"/>
-        </w:rPr>
-        <w:t>time.time</w:t>
-      </w:r>
-      <w:proofErr w:type="spellEnd"/>
-      <w:proofErr w:type="gramEnd"/>
-      <w:r>
-        <w:rPr>
-          <w:rFonts w:ascii="Courier" w:hAnsi="Courier"/>
-        </w:rPr>
-        <w:t>()</w:t>
-      </w:r>
-      <w:r>
-        <w:t xml:space="preserve">, </w:t>
-      </w:r>
-      <w:proofErr w:type="spellStart"/>
-      <w:r>
-        <w:rPr>
-          <w:rFonts w:ascii="Courier" w:hAnsi="Courier"/>
-        </w:rPr>
-        <w:t>time.gmtime</w:t>
-      </w:r>
-      <w:proofErr w:type="spellEnd"/>
-      <w:r>
-        <w:rPr>
-          <w:rFonts w:ascii="Courier" w:hAnsi="Courier"/>
-        </w:rPr>
-        <w:t>()</w:t>
-      </w:r>
-      <w:r>
-        <w:t xml:space="preserve"> and </w:t>
-      </w:r>
-      <w:proofErr w:type="spellStart"/>
-      <w:r>
-        <w:rPr>
-          <w:rFonts w:ascii="Courier" w:hAnsi="Courier"/>
-        </w:rPr>
-        <w:t>ntptime.settime</w:t>
-      </w:r>
-      <w:proofErr w:type="spellEnd"/>
-      <w:r>
-        <w:rPr>
-          <w:rFonts w:ascii="Courier" w:hAnsi="Courier"/>
-        </w:rPr>
-        <w:t>()</w:t>
-      </w:r>
       <w:r>
         <w:t xml:space="preserve"> functions provide (kind of) </w:t>
       </w:r>
@@ -2424,7 +2500,21 @@
       </w:r>
       <w:proofErr w:type="spellEnd"/>
       <w:r>
-        <w:t xml:space="preserve"> time, although since MP doesn’t support </w:t>
+        <w:t xml:space="preserve"> time, although since</w:t>
+      </w:r>
+      <w:r>
+        <w:t xml:space="preserve"> </w:t>
+      </w:r>
+      <w:proofErr w:type="spellStart"/>
+      <w:r>
+        <w:t>MPy</w:t>
+      </w:r>
+      <w:proofErr w:type="spellEnd"/>
+      <w:r>
+        <w:t xml:space="preserve"> </w:t>
+      </w:r>
+      <w:r>
+        <w:t xml:space="preserve">doesn’t support </w:t>
       </w:r>
       <w:proofErr w:type="spellStart"/>
       <w:r>
@@ -2433,6 +2523,31 @@
       <w:proofErr w:type="spellEnd"/>
       <w:r>
         <w:t>, you’ll have to sort that for yourself! Real programmers use UTC anyway, to prevent clock switches messing up time order…</w:t>
+      </w:r>
+    </w:p>
+    <w:p>
+      <w:r>
+        <w:t xml:space="preserve">And if you really want </w:t>
+      </w:r>
+      <w:r>
+        <w:rPr>
+          <w:rFonts w:ascii="Courier" w:hAnsi="Courier"/>
+        </w:rPr>
+        <w:t>datetime</w:t>
+      </w:r>
+      <w:r>
+        <w:t xml:space="preserve">, you can import it using </w:t>
+      </w:r>
+      <w:proofErr w:type="spellStart"/>
+      <w:r>
+        <w:rPr>
+          <w:rFonts w:ascii="Courier" w:hAnsi="Courier"/>
+        </w:rPr>
+        <w:t>mip</w:t>
+      </w:r>
+      <w:proofErr w:type="spellEnd"/>
+      <w:r>
+        <w:t xml:space="preserve"> (see above). I haven’t tried it.</w:t>
       </w:r>
     </w:p>
     <w:p>
@@ -2507,6 +2622,7 @@
         <w:pStyle w:val="Heading2"/>
       </w:pPr>
       <w:r>
+        <w:lastRenderedPageBreak/>
         <w:t>LCD Fun</w:t>
       </w:r>
     </w:p>
@@ -2530,7 +2646,6 @@
       </w:pPr>
       <w:proofErr w:type="spellStart"/>
       <w:r>
-        <w:lastRenderedPageBreak/>
         <w:t>Asyncio</w:t>
       </w:r>
       <w:proofErr w:type="spellEnd"/>
@@ -2540,7 +2655,21 @@
     </w:p>
     <w:p>
       <w:r>
-        <w:t xml:space="preserve">The jewel in the crown of MP is the </w:t>
+        <w:t>The jewel in the crown of</w:t>
+      </w:r>
+      <w:r>
+        <w:t xml:space="preserve"> </w:t>
+      </w:r>
+      <w:proofErr w:type="spellStart"/>
+      <w:r>
+        <w:t>MPy</w:t>
+      </w:r>
+      <w:proofErr w:type="spellEnd"/>
+      <w:r>
+        <w:t xml:space="preserve"> </w:t>
+      </w:r>
+      <w:r>
+        <w:t xml:space="preserve">is the </w:t>
       </w:r>
       <w:proofErr w:type="spellStart"/>
       <w:r>
@@ -2640,7 +2769,21 @@
       </w:r>
       <w:proofErr w:type="spellEnd"/>
       <w:r>
-        <w:t xml:space="preserve"> and MP demo.</w:t>
+        <w:t xml:space="preserve"> and</w:t>
+      </w:r>
+      <w:r>
+        <w:t xml:space="preserve"> </w:t>
+      </w:r>
+      <w:proofErr w:type="spellStart"/>
+      <w:r>
+        <w:t>MPy</w:t>
+      </w:r>
+      <w:proofErr w:type="spellEnd"/>
+      <w:r>
+        <w:t xml:space="preserve"> </w:t>
+      </w:r>
+      <w:r>
+        <w:t>demo.</w:t>
       </w:r>
     </w:p>
     <w:p>

</xml_diff>